<commit_message>
Modificación Proyecto Asistencia Etapa 3 Completada
</commit_message>
<xml_diff>
--- a/T5-B Proyecto Asistencia.docx
+++ b/T5-B Proyecto Asistencia.docx
@@ -4140,7 +4140,7 @@
             </w:r>
             <w:r>
               <w:pict w14:anchorId="7954AB58">
-                <v:rect id="_x0000_i1027" style="width:0;height:1.5pt" o:hralign="center" o:hrstd="t" o:hr="t" fillcolor="#a0a0a0" stroked="f"/>
+                <v:rect id="_x0000_i1025" style="width:0;height:1.5pt" o:hralign="center" o:hrstd="t" o:hr="t" fillcolor="#a0a0a0" stroked="f"/>
               </w:pict>
             </w:r>
           </w:p>
@@ -4430,7 +4430,7 @@
             </w:r>
             <w:r>
               <w:pict w14:anchorId="6DE67FA3">
-                <v:rect id="_x0000_i1030" style="width:0;height:1.5pt" o:hralign="center" o:hrstd="t" o:hr="t" fillcolor="#a0a0a0" stroked="f"/>
+                <v:rect id="_x0000_i1026" style="width:0;height:1.5pt" o:hralign="center" o:hrstd="t" o:hr="t" fillcolor="#a0a0a0" stroked="f"/>
               </w:pict>
             </w:r>
           </w:p>
@@ -4681,7 +4681,7 @@
             </w:r>
             <w:r>
               <w:pict w14:anchorId="01424D72">
-                <v:rect id="_x0000_i1033" style="width:0;height:1.5pt" o:hralign="center" o:hrstd="t" o:hr="t" fillcolor="#a0a0a0" stroked="f"/>
+                <v:rect id="_x0000_i1027" style="width:0;height:1.5pt" o:hralign="center" o:hrstd="t" o:hr="t" fillcolor="#a0a0a0" stroked="f"/>
               </w:pict>
             </w:r>
           </w:p>
@@ -5480,2419 +5480,15 @@
     </w:p>
     <w:p>
       <w:pPr>
-        <w:pStyle w:val="Ttulo1"/>
-        <w:jc w:val="both"/>
-      </w:pPr>
-      <w:r>
-        <w:t>Etapa 4: Recolección y Análisis de Requerimientos</w:t>
-      </w:r>
-    </w:p>
-    <w:p>
-      <w:pPr>
-        <w:jc w:val="both"/>
-      </w:pPr>
-      <w:r>
-        <w:t xml:space="preserve">En esta fase, deberás identificar y documentar los requisitos del sistema. Estos pueden dividirse en requisitos funcionales (qué debe hacer el sistema) y requisitos no funcionales (cómo debe comportarse el sistema). Identificar y justificar la técnica que ocuparon para identificar los requisitos (Como documento Anexo deben entregar el </w:t>
-      </w:r>
-      <w:hyperlink r:id="rId8">
-        <w:r>
-          <w:rPr>
-            <w:color w:val="0000FF"/>
-            <w:u w:val="single"/>
-          </w:rPr>
-          <w:t>DER</w:t>
-        </w:r>
-      </w:hyperlink>
-      <w:r>
-        <w:t>)</w:t>
-      </w:r>
-    </w:p>
-    <w:p>
-      <w:pPr>
-        <w:pBdr>
-          <w:top w:val="nil"/>
-          <w:left w:val="nil"/>
-          <w:bottom w:val="nil"/>
-          <w:right w:val="nil"/>
-          <w:between w:val="nil"/>
-        </w:pBdr>
-        <w:spacing w:after="0"/>
-        <w:ind w:left="360" w:hanging="360"/>
-        <w:jc w:val="both"/>
-        <w:rPr>
-          <w:color w:val="000000"/>
-        </w:rPr>
-      </w:pPr>
-      <w:r>
-        <w:rPr>
-          <w:rFonts w:ascii="Cambria" w:eastAsia="Cambria" w:hAnsi="Cambria" w:cs="Cambria"/>
-          <w:color w:val="000000"/>
-        </w:rPr>
-        <w:t>4.1 Identificación de la o las técnicas para la recolección de los requerimientos.</w:t>
-      </w:r>
-    </w:p>
-    <w:p>
-      <w:pPr>
-        <w:pBdr>
-          <w:top w:val="nil"/>
-          <w:left w:val="nil"/>
-          <w:bottom w:val="nil"/>
-          <w:right w:val="nil"/>
-          <w:between w:val="nil"/>
-        </w:pBdr>
-        <w:spacing w:after="0"/>
-        <w:ind w:left="360" w:hanging="360"/>
-        <w:jc w:val="both"/>
-        <w:rPr>
-          <w:color w:val="000000"/>
-        </w:rPr>
-      </w:pPr>
-      <w:r>
-        <w:rPr>
-          <w:rFonts w:ascii="Cambria" w:eastAsia="Cambria" w:hAnsi="Cambria" w:cs="Cambria"/>
-          <w:color w:val="000000"/>
-        </w:rPr>
-        <w:t>4.2 Requisitos Funcionales y No funcionales.</w:t>
-      </w:r>
-    </w:p>
-    <w:p>
-      <w:pPr>
-        <w:pBdr>
-          <w:top w:val="nil"/>
-          <w:left w:val="nil"/>
-          <w:bottom w:val="nil"/>
-          <w:right w:val="nil"/>
-          <w:between w:val="nil"/>
-        </w:pBdr>
-        <w:spacing w:after="0"/>
-        <w:ind w:left="360" w:hanging="360"/>
-        <w:jc w:val="both"/>
-        <w:rPr>
-          <w:color w:val="000000"/>
-        </w:rPr>
-      </w:pPr>
-      <w:r>
-        <w:rPr>
-          <w:rFonts w:ascii="Cambria" w:eastAsia="Cambria" w:hAnsi="Cambria" w:cs="Cambria"/>
-          <w:color w:val="000000"/>
-        </w:rPr>
-        <w:t>4.3 Requisitos de seguridad y privacidad (ejemplo: cifrado, roles, logs).</w:t>
-      </w:r>
-    </w:p>
-    <w:p>
-      <w:pPr>
-        <w:pBdr>
-          <w:top w:val="nil"/>
-          <w:left w:val="nil"/>
-          <w:bottom w:val="nil"/>
-          <w:right w:val="nil"/>
-          <w:between w:val="nil"/>
-        </w:pBdr>
-        <w:spacing w:after="0"/>
-        <w:ind w:left="360" w:hanging="360"/>
-        <w:jc w:val="both"/>
-        <w:rPr>
-          <w:color w:val="000000"/>
-        </w:rPr>
-      </w:pPr>
-      <w:r>
-        <w:rPr>
-          <w:rFonts w:ascii="Cambria" w:eastAsia="Cambria" w:hAnsi="Cambria" w:cs="Cambria"/>
-          <w:color w:val="000000"/>
-        </w:rPr>
-        <w:t>4.4 Otros Requisitos (de actores, funcionales, interacción).</w:t>
-      </w:r>
-    </w:p>
-    <w:p>
-      <w:pPr>
-        <w:pBdr>
-          <w:top w:val="nil"/>
-          <w:left w:val="nil"/>
-          <w:bottom w:val="nil"/>
-          <w:right w:val="nil"/>
-          <w:between w:val="nil"/>
-        </w:pBdr>
-        <w:ind w:left="360" w:hanging="360"/>
-        <w:jc w:val="both"/>
-        <w:rPr>
-          <w:color w:val="000000"/>
-        </w:rPr>
-      </w:pPr>
-      <w:r>
-        <w:rPr>
-          <w:rFonts w:ascii="Cambria" w:eastAsia="Cambria" w:hAnsi="Cambria" w:cs="Cambria"/>
-          <w:color w:val="000000"/>
-        </w:rPr>
-        <w:t>4.5 Priorización de Requerimientos.</w:t>
-      </w:r>
-    </w:p>
-    <w:p>
-      <w:pPr>
-        <w:pStyle w:val="Ttulo1"/>
-        <w:jc w:val="both"/>
-      </w:pPr>
-      <w:r>
-        <w:lastRenderedPageBreak/>
-        <w:t>Etapa 5: Diseño del Sistema</w:t>
-      </w:r>
-    </w:p>
-    <w:p>
-      <w:pPr>
-        <w:jc w:val="both"/>
-      </w:pPr>
-      <w:r>
-        <w:t>En esta fase, debes diseñar la arquitectura general del sistema. Define los componentes principales y sus interacciones, así como la base de datos que soportará al sistema.</w:t>
-      </w:r>
-    </w:p>
-    <w:p>
-      <w:pPr>
-        <w:pBdr>
-          <w:top w:val="nil"/>
-          <w:left w:val="nil"/>
-          <w:bottom w:val="nil"/>
-          <w:right w:val="nil"/>
-          <w:between w:val="nil"/>
-        </w:pBdr>
-        <w:spacing w:after="0"/>
-        <w:ind w:left="360" w:hanging="360"/>
-        <w:jc w:val="both"/>
-        <w:rPr>
-          <w:color w:val="000000"/>
-        </w:rPr>
-      </w:pPr>
-      <w:r>
-        <w:rPr>
-          <w:rFonts w:ascii="Cambria" w:eastAsia="Cambria" w:hAnsi="Cambria" w:cs="Cambria"/>
-          <w:color w:val="000000"/>
-        </w:rPr>
-        <w:t>3.1 Diagrama de Flujo de Datos.</w:t>
-      </w:r>
-    </w:p>
-    <w:p>
-      <w:pPr>
-        <w:pBdr>
-          <w:top w:val="nil"/>
-          <w:left w:val="nil"/>
-          <w:bottom w:val="nil"/>
-          <w:right w:val="nil"/>
-          <w:between w:val="nil"/>
-        </w:pBdr>
-        <w:spacing w:after="0"/>
-        <w:ind w:left="360" w:hanging="360"/>
-        <w:jc w:val="both"/>
-        <w:rPr>
-          <w:color w:val="000000"/>
-        </w:rPr>
-      </w:pPr>
-      <w:r>
-        <w:rPr>
-          <w:rFonts w:ascii="Cambria" w:eastAsia="Cambria" w:hAnsi="Cambria" w:cs="Cambria"/>
-          <w:color w:val="000000"/>
-        </w:rPr>
-        <w:t>3.2 Modelo de Datos Semánticos.</w:t>
-      </w:r>
-    </w:p>
-    <w:p>
-      <w:pPr>
-        <w:pBdr>
-          <w:top w:val="nil"/>
-          <w:left w:val="nil"/>
-          <w:bottom w:val="nil"/>
-          <w:right w:val="nil"/>
-          <w:between w:val="nil"/>
-        </w:pBdr>
-        <w:spacing w:after="0"/>
-        <w:ind w:left="360" w:hanging="360"/>
-        <w:jc w:val="both"/>
-        <w:rPr>
-          <w:color w:val="000000"/>
-        </w:rPr>
-      </w:pPr>
-      <w:r>
-        <w:rPr>
-          <w:rFonts w:ascii="Cambria" w:eastAsia="Cambria" w:hAnsi="Cambria" w:cs="Cambria"/>
-          <w:color w:val="000000"/>
-        </w:rPr>
-        <w:t>3.3 Modelo de Dominio.</w:t>
-      </w:r>
-    </w:p>
-    <w:p>
-      <w:pPr>
-        <w:pBdr>
-          <w:top w:val="nil"/>
-          <w:left w:val="nil"/>
-          <w:bottom w:val="nil"/>
-          <w:right w:val="nil"/>
-          <w:between w:val="nil"/>
-        </w:pBdr>
-        <w:spacing w:after="0"/>
-        <w:ind w:left="360" w:hanging="360"/>
-        <w:jc w:val="both"/>
-        <w:rPr>
-          <w:color w:val="000000"/>
-        </w:rPr>
-      </w:pPr>
-      <w:r>
-        <w:rPr>
-          <w:rFonts w:ascii="Cambria" w:eastAsia="Cambria" w:hAnsi="Cambria" w:cs="Cambria"/>
-          <w:color w:val="000000"/>
-        </w:rPr>
-        <w:tab/>
-        <w:t>3.3.1 Diagrama de Clases.</w:t>
-      </w:r>
-    </w:p>
-    <w:p>
-      <w:pPr>
-        <w:pBdr>
-          <w:top w:val="nil"/>
-          <w:left w:val="nil"/>
-          <w:bottom w:val="nil"/>
-          <w:right w:val="nil"/>
-          <w:between w:val="nil"/>
-        </w:pBdr>
-        <w:spacing w:after="0"/>
-        <w:ind w:left="360" w:hanging="360"/>
-        <w:jc w:val="both"/>
-        <w:rPr>
-          <w:color w:val="000000"/>
-        </w:rPr>
-      </w:pPr>
-      <w:r>
-        <w:rPr>
-          <w:rFonts w:ascii="Cambria" w:eastAsia="Cambria" w:hAnsi="Cambria" w:cs="Cambria"/>
-          <w:color w:val="000000"/>
-        </w:rPr>
-        <w:t>3.4 Modelo de Objetos.</w:t>
-      </w:r>
-      <w:r>
-        <w:rPr>
-          <w:rFonts w:ascii="Cambria" w:eastAsia="Cambria" w:hAnsi="Cambria" w:cs="Cambria"/>
-          <w:color w:val="000000"/>
-        </w:rPr>
-        <w:tab/>
-      </w:r>
-    </w:p>
-    <w:p>
-      <w:pPr>
-        <w:pBdr>
-          <w:top w:val="nil"/>
-          <w:left w:val="nil"/>
-          <w:bottom w:val="nil"/>
-          <w:right w:val="nil"/>
-          <w:between w:val="nil"/>
-        </w:pBdr>
-        <w:spacing w:after="0"/>
-        <w:ind w:left="360" w:hanging="360"/>
-        <w:jc w:val="both"/>
-        <w:rPr>
-          <w:color w:val="000000"/>
-        </w:rPr>
-      </w:pPr>
-      <w:r>
-        <w:rPr>
-          <w:rFonts w:ascii="Cambria" w:eastAsia="Cambria" w:hAnsi="Cambria" w:cs="Cambria"/>
-          <w:color w:val="000000"/>
-        </w:rPr>
-        <w:tab/>
-        <w:t>3.4.1 Diagrama de Objetos.</w:t>
-      </w:r>
-    </w:p>
-    <w:p>
-      <w:pPr>
-        <w:pBdr>
-          <w:top w:val="nil"/>
-          <w:left w:val="nil"/>
-          <w:bottom w:val="nil"/>
-          <w:right w:val="nil"/>
-          <w:between w:val="nil"/>
-        </w:pBdr>
-        <w:spacing w:after="0"/>
-        <w:ind w:left="360" w:hanging="360"/>
-        <w:jc w:val="both"/>
-        <w:rPr>
-          <w:color w:val="000000"/>
-        </w:rPr>
-      </w:pPr>
-      <w:r>
-        <w:rPr>
-          <w:rFonts w:ascii="Cambria" w:eastAsia="Cambria" w:hAnsi="Cambria" w:cs="Cambria"/>
-          <w:color w:val="000000"/>
-        </w:rPr>
-        <w:tab/>
-        <w:t>3.4.2 Diagrama de Secuencia.</w:t>
-      </w:r>
-    </w:p>
-    <w:p>
-      <w:pPr>
-        <w:pBdr>
-          <w:top w:val="nil"/>
-          <w:left w:val="nil"/>
-          <w:bottom w:val="nil"/>
-          <w:right w:val="nil"/>
-          <w:between w:val="nil"/>
-        </w:pBdr>
-        <w:spacing w:after="0"/>
-        <w:ind w:left="360" w:hanging="360"/>
-        <w:jc w:val="both"/>
-        <w:rPr>
-          <w:color w:val="000000"/>
-        </w:rPr>
-      </w:pPr>
-      <w:r>
-        <w:rPr>
-          <w:rFonts w:ascii="Cambria" w:eastAsia="Cambria" w:hAnsi="Cambria" w:cs="Cambria"/>
-          <w:color w:val="000000"/>
-        </w:rPr>
-        <w:t>3.4 Diagrama de Arquitectura del Sistema (monolítico modular / servicio).</w:t>
-      </w:r>
-    </w:p>
-    <w:p>
-      <w:pPr>
-        <w:pBdr>
-          <w:top w:val="nil"/>
-          <w:left w:val="nil"/>
-          <w:bottom w:val="nil"/>
-          <w:right w:val="nil"/>
-          <w:between w:val="nil"/>
-        </w:pBdr>
-        <w:spacing w:after="0"/>
-        <w:ind w:left="360" w:hanging="360"/>
-        <w:jc w:val="both"/>
-        <w:rPr>
-          <w:color w:val="000000"/>
-        </w:rPr>
-      </w:pPr>
-      <w:r>
-        <w:rPr>
-          <w:rFonts w:ascii="Cambria" w:eastAsia="Cambria" w:hAnsi="Cambria" w:cs="Cambria"/>
-          <w:color w:val="000000"/>
-        </w:rPr>
-        <w:t>3.5 Diseño de la Base de Datos (Modelo Relacional).</w:t>
-      </w:r>
-      <w:r>
-        <w:rPr>
-          <w:rFonts w:ascii="Cambria" w:eastAsia="Cambria" w:hAnsi="Cambria" w:cs="Cambria"/>
-          <w:color w:val="000000"/>
-        </w:rPr>
-        <w:tab/>
-      </w:r>
-    </w:p>
-    <w:p>
-      <w:pPr>
-        <w:pBdr>
-          <w:top w:val="nil"/>
-          <w:left w:val="nil"/>
-          <w:bottom w:val="nil"/>
-          <w:right w:val="nil"/>
-          <w:between w:val="nil"/>
-        </w:pBdr>
-        <w:spacing w:after="0"/>
-        <w:ind w:left="360" w:hanging="360"/>
-        <w:jc w:val="both"/>
-        <w:rPr>
-          <w:color w:val="000000"/>
-        </w:rPr>
-      </w:pPr>
-      <w:r>
-        <w:rPr>
-          <w:rFonts w:ascii="Cambria" w:eastAsia="Cambria" w:hAnsi="Cambria" w:cs="Cambria"/>
-          <w:color w:val="000000"/>
-        </w:rPr>
-        <w:t>3.6 Diseño de la Interfaz de Usuario.</w:t>
-      </w:r>
-    </w:p>
-    <w:p>
-      <w:pPr>
-        <w:pBdr>
-          <w:top w:val="nil"/>
-          <w:left w:val="nil"/>
-          <w:bottom w:val="nil"/>
-          <w:right w:val="nil"/>
-          <w:between w:val="nil"/>
-        </w:pBdr>
-        <w:spacing w:after="0"/>
-        <w:ind w:left="360" w:hanging="360"/>
-        <w:jc w:val="both"/>
-        <w:rPr>
-          <w:color w:val="000000"/>
-        </w:rPr>
-      </w:pPr>
-      <w:r>
-        <w:rPr>
-          <w:rFonts w:ascii="Cambria" w:eastAsia="Cambria" w:hAnsi="Cambria" w:cs="Cambria"/>
-          <w:color w:val="000000"/>
-        </w:rPr>
-        <w:t>3.7 Esquema de seguridad: autenticación/autorización, cifrado, segregación de datos.</w:t>
-      </w:r>
-    </w:p>
-    <w:p>
-      <w:pPr>
-        <w:pBdr>
-          <w:top w:val="nil"/>
-          <w:left w:val="nil"/>
-          <w:bottom w:val="nil"/>
-          <w:right w:val="nil"/>
-          <w:between w:val="nil"/>
-        </w:pBdr>
-        <w:ind w:left="360" w:hanging="360"/>
-        <w:jc w:val="both"/>
-        <w:rPr>
-          <w:color w:val="000000"/>
-        </w:rPr>
-      </w:pPr>
-      <w:r>
-        <w:rPr>
-          <w:rFonts w:ascii="Cambria" w:eastAsia="Cambria" w:hAnsi="Cambria" w:cs="Cambria"/>
-          <w:color w:val="000000"/>
-        </w:rPr>
-        <w:t>3.8 Política de acceso y roles.</w:t>
-      </w:r>
-    </w:p>
-    <w:p>
-      <w:pPr>
-        <w:pStyle w:val="Ttulo1"/>
-        <w:jc w:val="both"/>
-      </w:pPr>
-      <w:r>
-        <w:t>Etapa 4: Desarrollo e Implementación</w:t>
-      </w:r>
-    </w:p>
-    <w:p>
-      <w:pPr>
-        <w:jc w:val="both"/>
-      </w:pPr>
-      <w:r>
-        <w:t>En esta fase, el diseño del sistema se convierte en código ejecutable. Documenta las decisiones importantes que tomaste durante la implementación y describe cómo implementaste los principales módulos del sistema.</w:t>
-      </w:r>
-    </w:p>
-    <w:p>
-      <w:pPr>
-        <w:pBdr>
-          <w:top w:val="nil"/>
-          <w:left w:val="nil"/>
-          <w:bottom w:val="nil"/>
-          <w:right w:val="nil"/>
-          <w:between w:val="nil"/>
-        </w:pBdr>
-        <w:spacing w:after="0"/>
-        <w:ind w:left="360" w:firstLine="360"/>
-        <w:jc w:val="both"/>
-        <w:rPr>
-          <w:color w:val="000000"/>
-        </w:rPr>
-      </w:pPr>
-      <w:r>
-        <w:rPr>
-          <w:rFonts w:ascii="Cambria" w:eastAsia="Cambria" w:hAnsi="Cambria" w:cs="Cambria"/>
-          <w:color w:val="000000"/>
-        </w:rPr>
-        <w:t>4.1 Lenguajes y Herramientas Utilizados.</w:t>
-      </w:r>
-    </w:p>
-    <w:p>
-      <w:pPr>
-        <w:pBdr>
-          <w:top w:val="nil"/>
-          <w:left w:val="nil"/>
-          <w:bottom w:val="nil"/>
-          <w:right w:val="nil"/>
-          <w:between w:val="nil"/>
-        </w:pBdr>
-        <w:spacing w:after="0"/>
-        <w:ind w:left="360" w:hanging="360"/>
-        <w:jc w:val="both"/>
-        <w:rPr>
-          <w:color w:val="000000"/>
-        </w:rPr>
-      </w:pPr>
-      <w:r>
-        <w:rPr>
-          <w:rFonts w:ascii="Cambria" w:eastAsia="Cambria" w:hAnsi="Cambria" w:cs="Cambria"/>
-          <w:color w:val="000000"/>
-        </w:rPr>
-        <w:t xml:space="preserve">4.2 </w:t>
-      </w:r>
-      <w:proofErr w:type="spellStart"/>
-      <w:r>
-        <w:rPr>
-          <w:rFonts w:ascii="Cambria" w:eastAsia="Cambria" w:hAnsi="Cambria" w:cs="Cambria"/>
-          <w:color w:val="000000"/>
-        </w:rPr>
-        <w:t>Implementation</w:t>
-      </w:r>
-      <w:proofErr w:type="spellEnd"/>
-      <w:r>
-        <w:rPr>
-          <w:rFonts w:ascii="Cambria" w:eastAsia="Cambria" w:hAnsi="Cambria" w:cs="Cambria"/>
-          <w:color w:val="000000"/>
-        </w:rPr>
-        <w:t xml:space="preserve"> de Módulos Principales.</w:t>
-      </w:r>
-    </w:p>
-    <w:p>
-      <w:pPr>
-        <w:numPr>
-          <w:ilvl w:val="1"/>
-          <w:numId w:val="9"/>
-        </w:numPr>
-        <w:pBdr>
-          <w:top w:val="nil"/>
-          <w:left w:val="nil"/>
-          <w:bottom w:val="nil"/>
-          <w:right w:val="nil"/>
-          <w:between w:val="nil"/>
-        </w:pBdr>
-        <w:spacing w:after="0" w:line="276" w:lineRule="auto"/>
-        <w:jc w:val="both"/>
-        <w:rPr>
-          <w:color w:val="000000"/>
-        </w:rPr>
-      </w:pPr>
-      <w:r>
-        <w:rPr>
-          <w:rFonts w:ascii="Cambria" w:eastAsia="Cambria" w:hAnsi="Cambria" w:cs="Cambria"/>
-          <w:color w:val="000000"/>
-        </w:rPr>
-        <w:t>Problemas y Soluciones Durante la Implementación.</w:t>
-      </w:r>
-    </w:p>
-    <w:p>
-      <w:pPr>
-        <w:pBdr>
-          <w:top w:val="nil"/>
-          <w:left w:val="nil"/>
-          <w:bottom w:val="nil"/>
-          <w:right w:val="nil"/>
-          <w:between w:val="nil"/>
-        </w:pBdr>
-        <w:spacing w:after="0"/>
-        <w:ind w:left="360" w:hanging="360"/>
-        <w:jc w:val="both"/>
-        <w:rPr>
-          <w:color w:val="000000"/>
-        </w:rPr>
-      </w:pPr>
-      <w:r>
-        <w:rPr>
-          <w:rFonts w:ascii="Cambria" w:eastAsia="Cambria" w:hAnsi="Cambria" w:cs="Cambria"/>
-          <w:color w:val="000000"/>
-        </w:rPr>
-        <w:t>4.4</w:t>
-      </w:r>
-      <w:r>
-        <w:rPr>
-          <w:rFonts w:ascii="Cambria" w:eastAsia="Cambria" w:hAnsi="Cambria" w:cs="Cambria"/>
-          <w:color w:val="000000"/>
-        </w:rPr>
-        <w:tab/>
-        <w:t>Gestión de versiones (Git/CI/CD).</w:t>
-      </w:r>
-    </w:p>
-    <w:p>
-      <w:pPr>
-        <w:pBdr>
-          <w:top w:val="nil"/>
-          <w:left w:val="nil"/>
-          <w:bottom w:val="nil"/>
-          <w:right w:val="nil"/>
-          <w:between w:val="nil"/>
-        </w:pBdr>
-        <w:ind w:left="360" w:hanging="360"/>
-        <w:jc w:val="both"/>
-        <w:rPr>
-          <w:color w:val="000000"/>
-        </w:rPr>
-      </w:pPr>
-      <w:r>
-        <w:rPr>
-          <w:rFonts w:ascii="Cambria" w:eastAsia="Cambria" w:hAnsi="Cambria" w:cs="Cambria"/>
-          <w:color w:val="000000"/>
-        </w:rPr>
-        <w:t>4.5</w:t>
-      </w:r>
-      <w:r>
-        <w:rPr>
-          <w:rFonts w:ascii="Cambria" w:eastAsia="Cambria" w:hAnsi="Cambria" w:cs="Cambria"/>
-          <w:color w:val="000000"/>
-        </w:rPr>
-        <w:tab/>
-        <w:t xml:space="preserve">Políticas de </w:t>
-      </w:r>
-      <w:proofErr w:type="spellStart"/>
-      <w:r>
-        <w:rPr>
-          <w:rFonts w:ascii="Cambria" w:eastAsia="Cambria" w:hAnsi="Cambria" w:cs="Cambria"/>
-          <w:color w:val="000000"/>
-        </w:rPr>
-        <w:t>backup</w:t>
-      </w:r>
-      <w:proofErr w:type="spellEnd"/>
-      <w:r>
-        <w:rPr>
-          <w:rFonts w:ascii="Cambria" w:eastAsia="Cambria" w:hAnsi="Cambria" w:cs="Cambria"/>
-          <w:color w:val="000000"/>
-        </w:rPr>
-        <w:t xml:space="preserve"> en desarrollo (ej.: </w:t>
-      </w:r>
-      <w:proofErr w:type="spellStart"/>
-      <w:r>
-        <w:rPr>
-          <w:rFonts w:ascii="Cambria" w:eastAsia="Cambria" w:hAnsi="Cambria" w:cs="Cambria"/>
-          <w:color w:val="000000"/>
-        </w:rPr>
-        <w:t>dumps</w:t>
-      </w:r>
-      <w:proofErr w:type="spellEnd"/>
-      <w:r>
-        <w:rPr>
-          <w:rFonts w:ascii="Cambria" w:eastAsia="Cambria" w:hAnsi="Cambria" w:cs="Cambria"/>
-          <w:color w:val="000000"/>
-        </w:rPr>
-        <w:t xml:space="preserve"> automáticos de BD).</w:t>
-      </w:r>
-    </w:p>
-    <w:p>
-      <w:pPr>
-        <w:pStyle w:val="Ttulo1"/>
-        <w:jc w:val="both"/>
-      </w:pPr>
-      <w:r>
-        <w:t>Etapa 5: Pruebas y corrección de errores</w:t>
-      </w:r>
-    </w:p>
-    <w:p>
-      <w:pPr>
-        <w:jc w:val="both"/>
-      </w:pPr>
-      <w:r>
-        <w:t xml:space="preserve">En esta fase, debes probar el sistema para asegurarte de que cumple con los requisitos especificados. Esto incluye pruebas unitarias, pruebas de integración, pruebas del sistema completo y pruebas de aceptación. </w:t>
-      </w:r>
-    </w:p>
-    <w:p>
-      <w:pPr>
-        <w:pBdr>
-          <w:top w:val="nil"/>
-          <w:left w:val="nil"/>
-          <w:bottom w:val="nil"/>
-          <w:right w:val="nil"/>
-          <w:between w:val="nil"/>
-        </w:pBdr>
-        <w:spacing w:after="0"/>
-        <w:ind w:left="360" w:hanging="360"/>
-        <w:jc w:val="both"/>
-        <w:rPr>
-          <w:color w:val="000000"/>
-        </w:rPr>
-      </w:pPr>
-      <w:r>
-        <w:rPr>
-          <w:rFonts w:ascii="Cambria" w:eastAsia="Cambria" w:hAnsi="Cambria" w:cs="Cambria"/>
-          <w:color w:val="000000"/>
-        </w:rPr>
-        <w:t xml:space="preserve">5.1 Plan de Pruebas (unitarias, integración, </w:t>
-      </w:r>
-      <w:proofErr w:type="spellStart"/>
-      <w:r>
-        <w:rPr>
-          <w:rFonts w:ascii="Cambria" w:eastAsia="Cambria" w:hAnsi="Cambria" w:cs="Cambria"/>
-          <w:color w:val="000000"/>
-        </w:rPr>
-        <w:t>siatema</w:t>
-      </w:r>
-      <w:proofErr w:type="spellEnd"/>
-      <w:r>
-        <w:rPr>
-          <w:rFonts w:ascii="Cambria" w:eastAsia="Cambria" w:hAnsi="Cambria" w:cs="Cambria"/>
-          <w:color w:val="000000"/>
-        </w:rPr>
-        <w:t>, aceptación)</w:t>
-      </w:r>
-    </w:p>
-    <w:p>
-      <w:pPr>
-        <w:pBdr>
-          <w:top w:val="nil"/>
-          <w:left w:val="nil"/>
-          <w:bottom w:val="nil"/>
-          <w:right w:val="nil"/>
-          <w:between w:val="nil"/>
-        </w:pBdr>
-        <w:spacing w:after="0"/>
-        <w:ind w:left="360" w:hanging="360"/>
-        <w:jc w:val="both"/>
-        <w:rPr>
-          <w:color w:val="000000"/>
-        </w:rPr>
-      </w:pPr>
-      <w:r>
-        <w:rPr>
-          <w:rFonts w:ascii="Cambria" w:eastAsia="Cambria" w:hAnsi="Cambria" w:cs="Cambria"/>
-          <w:color w:val="000000"/>
-        </w:rPr>
-        <w:t>5.2 Casos de prueba documentados.</w:t>
-      </w:r>
-    </w:p>
-    <w:p>
-      <w:pPr>
-        <w:pBdr>
-          <w:top w:val="nil"/>
-          <w:left w:val="nil"/>
-          <w:bottom w:val="nil"/>
-          <w:right w:val="nil"/>
-          <w:between w:val="nil"/>
-        </w:pBdr>
-        <w:spacing w:after="0"/>
-        <w:ind w:left="360" w:hanging="360"/>
-        <w:jc w:val="both"/>
-        <w:rPr>
-          <w:color w:val="000000"/>
-        </w:rPr>
-      </w:pPr>
-      <w:r>
-        <w:rPr>
-          <w:rFonts w:ascii="Cambria" w:eastAsia="Cambria" w:hAnsi="Cambria" w:cs="Cambria"/>
-          <w:color w:val="000000"/>
-        </w:rPr>
-        <w:t>5.3 Pruebas de seguridad: inyección SQL, manejo de errores, validación de datos.</w:t>
-      </w:r>
-    </w:p>
-    <w:p>
-      <w:pPr>
-        <w:pBdr>
-          <w:top w:val="nil"/>
-          <w:left w:val="nil"/>
-          <w:bottom w:val="nil"/>
-          <w:right w:val="nil"/>
-          <w:between w:val="nil"/>
-        </w:pBdr>
-        <w:spacing w:after="0"/>
-        <w:ind w:left="360" w:hanging="360"/>
-        <w:jc w:val="both"/>
-        <w:rPr>
-          <w:color w:val="000000"/>
-        </w:rPr>
-      </w:pPr>
-      <w:r>
-        <w:rPr>
-          <w:rFonts w:ascii="Cambria" w:eastAsia="Cambria" w:hAnsi="Cambria" w:cs="Cambria"/>
-          <w:color w:val="000000"/>
-        </w:rPr>
-        <w:t xml:space="preserve">5.4 Pruebas de recuperación: restauración de BD desde </w:t>
-      </w:r>
-      <w:proofErr w:type="spellStart"/>
-      <w:r>
-        <w:rPr>
-          <w:rFonts w:ascii="Cambria" w:eastAsia="Cambria" w:hAnsi="Cambria" w:cs="Cambria"/>
-          <w:color w:val="000000"/>
-        </w:rPr>
-        <w:t>backup</w:t>
-      </w:r>
-      <w:proofErr w:type="spellEnd"/>
-      <w:r>
-        <w:rPr>
-          <w:rFonts w:ascii="Cambria" w:eastAsia="Cambria" w:hAnsi="Cambria" w:cs="Cambria"/>
-          <w:color w:val="000000"/>
-        </w:rPr>
-        <w:t>, medición de RTO/RPO.</w:t>
-      </w:r>
-    </w:p>
-    <w:p>
-      <w:pPr>
-        <w:pBdr>
-          <w:top w:val="nil"/>
-          <w:left w:val="nil"/>
-          <w:bottom w:val="nil"/>
-          <w:right w:val="nil"/>
-          <w:between w:val="nil"/>
-        </w:pBdr>
-        <w:ind w:left="360" w:hanging="360"/>
-        <w:jc w:val="both"/>
-        <w:rPr>
-          <w:color w:val="000000"/>
-        </w:rPr>
-      </w:pPr>
-      <w:r>
-        <w:rPr>
-          <w:rFonts w:ascii="Cambria" w:eastAsia="Cambria" w:hAnsi="Cambria" w:cs="Cambria"/>
-          <w:color w:val="000000"/>
-        </w:rPr>
-        <w:t>5.4 Reporte y corrección de errores (Formato para registrar fallos y tiempo de reparación).</w:t>
-      </w:r>
-    </w:p>
-    <w:tbl>
-      <w:tblPr>
-        <w:tblW w:w="8630" w:type="dxa"/>
-        <w:tblInd w:w="360" w:type="dxa"/>
-        <w:tblBorders>
-          <w:top w:val="single" w:sz="4" w:space="0" w:color="000000"/>
-          <w:left w:val="single" w:sz="4" w:space="0" w:color="000000"/>
-          <w:bottom w:val="single" w:sz="4" w:space="0" w:color="000000"/>
-          <w:right w:val="single" w:sz="4" w:space="0" w:color="000000"/>
-          <w:insideH w:val="single" w:sz="4" w:space="0" w:color="000000"/>
-          <w:insideV w:val="single" w:sz="4" w:space="0" w:color="000000"/>
-        </w:tblBorders>
-        <w:tblLayout w:type="fixed"/>
-        <w:tblLook w:val="0400" w:firstRow="0" w:lastRow="0" w:firstColumn="0" w:lastColumn="0" w:noHBand="0" w:noVBand="1"/>
-      </w:tblPr>
-      <w:tblGrid>
-        <w:gridCol w:w="8630"/>
-      </w:tblGrid>
-      <w:tr>
-        <w:tc>
-          <w:tcPr>
-            <w:tcW w:w="8630" w:type="dxa"/>
-            <w:tcBorders>
-              <w:top w:val="single" w:sz="12" w:space="0" w:color="F79646"/>
-              <w:left w:val="single" w:sz="12" w:space="0" w:color="F79646"/>
-              <w:bottom w:val="single" w:sz="12" w:space="0" w:color="F79646"/>
-              <w:right w:val="single" w:sz="12" w:space="0" w:color="F79646"/>
-            </w:tcBorders>
-          </w:tcPr>
-          <w:p>
-            <w:pPr>
-              <w:pBdr>
-                <w:top w:val="nil"/>
-                <w:left w:val="nil"/>
-                <w:bottom w:val="nil"/>
-                <w:right w:val="nil"/>
-                <w:between w:val="nil"/>
-              </w:pBdr>
-              <w:spacing w:after="200" w:line="276" w:lineRule="auto"/>
-              <w:ind w:left="360" w:hanging="360"/>
-              <w:jc w:val="both"/>
-              <w:rPr>
-                <w:color w:val="000000"/>
-                <w:sz w:val="16"/>
-                <w:szCs w:val="16"/>
-              </w:rPr>
-            </w:pPr>
-          </w:p>
-          <w:p>
-            <w:pPr>
-              <w:spacing w:before="120" w:after="120"/>
-              <w:rPr>
-                <w:rFonts w:ascii="Calibri" w:eastAsia="Calibri" w:hAnsi="Calibri" w:cs="Calibri"/>
-                <w:sz w:val="18"/>
-                <w:szCs w:val="18"/>
-              </w:rPr>
-            </w:pPr>
-            <w:r>
-              <w:rPr>
-                <w:rFonts w:ascii="Calibri" w:eastAsia="Calibri" w:hAnsi="Calibri" w:cs="Calibri"/>
-                <w:sz w:val="18"/>
-                <w:szCs w:val="18"/>
-              </w:rPr>
-              <w:t>Información General del Proyecto</w:t>
-            </w:r>
-          </w:p>
-          <w:p>
-            <w:pPr>
-              <w:numPr>
-                <w:ilvl w:val="0"/>
-                <w:numId w:val="12"/>
-              </w:numPr>
-              <w:spacing w:before="120" w:after="120" w:line="240" w:lineRule="auto"/>
-              <w:rPr>
-                <w:rFonts w:ascii="Calibri" w:eastAsia="Calibri" w:hAnsi="Calibri" w:cs="Calibri"/>
-                <w:sz w:val="18"/>
-                <w:szCs w:val="18"/>
-              </w:rPr>
-            </w:pPr>
-            <w:r>
-              <w:rPr>
-                <w:rFonts w:ascii="Calibri" w:eastAsia="Calibri" w:hAnsi="Calibri" w:cs="Calibri"/>
-                <w:sz w:val="18"/>
-                <w:szCs w:val="18"/>
-              </w:rPr>
-              <w:t>Nombre del Proyecto: __________________________________________</w:t>
-            </w:r>
-          </w:p>
-          <w:p>
-            <w:pPr>
-              <w:numPr>
-                <w:ilvl w:val="0"/>
-                <w:numId w:val="12"/>
-              </w:numPr>
-              <w:spacing w:before="120" w:after="120" w:line="240" w:lineRule="auto"/>
-              <w:rPr>
-                <w:rFonts w:ascii="Calibri" w:eastAsia="Calibri" w:hAnsi="Calibri" w:cs="Calibri"/>
-                <w:sz w:val="18"/>
-                <w:szCs w:val="18"/>
-              </w:rPr>
-            </w:pPr>
-            <w:r>
-              <w:rPr>
-                <w:rFonts w:ascii="Calibri" w:eastAsia="Calibri" w:hAnsi="Calibri" w:cs="Calibri"/>
-                <w:sz w:val="18"/>
-                <w:szCs w:val="18"/>
-              </w:rPr>
-              <w:lastRenderedPageBreak/>
-              <w:t>Nombre del Software: __________________________________________</w:t>
-            </w:r>
-          </w:p>
-          <w:p>
-            <w:pPr>
-              <w:numPr>
-                <w:ilvl w:val="0"/>
-                <w:numId w:val="12"/>
-              </w:numPr>
-              <w:spacing w:before="120" w:after="120" w:line="240" w:lineRule="auto"/>
-              <w:rPr>
-                <w:rFonts w:ascii="Calibri" w:eastAsia="Calibri" w:hAnsi="Calibri" w:cs="Calibri"/>
-                <w:sz w:val="18"/>
-                <w:szCs w:val="18"/>
-              </w:rPr>
-            </w:pPr>
-            <w:r>
-              <w:rPr>
-                <w:rFonts w:ascii="Calibri" w:eastAsia="Calibri" w:hAnsi="Calibri" w:cs="Calibri"/>
-                <w:sz w:val="18"/>
-                <w:szCs w:val="18"/>
-              </w:rPr>
-              <w:t>Fecha de Inicio del Registro: //____</w:t>
-            </w:r>
-          </w:p>
-          <w:p>
-            <w:pPr>
-              <w:numPr>
-                <w:ilvl w:val="0"/>
-                <w:numId w:val="12"/>
-              </w:numPr>
-              <w:spacing w:before="120" w:after="120" w:line="240" w:lineRule="auto"/>
-              <w:rPr>
-                <w:rFonts w:ascii="Calibri" w:eastAsia="Calibri" w:hAnsi="Calibri" w:cs="Calibri"/>
-                <w:sz w:val="18"/>
-                <w:szCs w:val="18"/>
-              </w:rPr>
-            </w:pPr>
-            <w:r>
-              <w:rPr>
-                <w:rFonts w:ascii="Calibri" w:eastAsia="Calibri" w:hAnsi="Calibri" w:cs="Calibri"/>
-                <w:sz w:val="18"/>
-                <w:szCs w:val="18"/>
-              </w:rPr>
-              <w:t>Fecha de Fin del Registro: //____</w:t>
-            </w:r>
-          </w:p>
-          <w:p>
-            <w:pPr>
-              <w:numPr>
-                <w:ilvl w:val="0"/>
-                <w:numId w:val="12"/>
-              </w:numPr>
-              <w:spacing w:before="120" w:after="120" w:line="240" w:lineRule="auto"/>
-              <w:rPr>
-                <w:rFonts w:ascii="Calibri" w:eastAsia="Calibri" w:hAnsi="Calibri" w:cs="Calibri"/>
-                <w:sz w:val="18"/>
-                <w:szCs w:val="18"/>
-              </w:rPr>
-            </w:pPr>
-            <w:r>
-              <w:rPr>
-                <w:rFonts w:ascii="Calibri" w:eastAsia="Calibri" w:hAnsi="Calibri" w:cs="Calibri"/>
-                <w:sz w:val="18"/>
-                <w:szCs w:val="18"/>
-              </w:rPr>
-              <w:t>Nombre del Estudiante/Grupo: __________________________________</w:t>
-            </w:r>
-          </w:p>
-          <w:p>
-            <w:pPr>
-              <w:numPr>
-                <w:ilvl w:val="0"/>
-                <w:numId w:val="12"/>
-              </w:numPr>
-              <w:spacing w:before="120" w:after="120" w:line="240" w:lineRule="auto"/>
-              <w:rPr>
-                <w:rFonts w:ascii="Calibri" w:eastAsia="Calibri" w:hAnsi="Calibri" w:cs="Calibri"/>
-                <w:sz w:val="18"/>
-                <w:szCs w:val="18"/>
-              </w:rPr>
-            </w:pPr>
-            <w:r>
-              <w:rPr>
-                <w:rFonts w:ascii="Calibri" w:eastAsia="Calibri" w:hAnsi="Calibri" w:cs="Calibri"/>
-                <w:sz w:val="18"/>
-                <w:szCs w:val="18"/>
-              </w:rPr>
-              <w:t xml:space="preserve">Nombre del </w:t>
-            </w:r>
-            <w:proofErr w:type="gramStart"/>
-            <w:r>
-              <w:rPr>
-                <w:rFonts w:ascii="Calibri" w:eastAsia="Calibri" w:hAnsi="Calibri" w:cs="Calibri"/>
-                <w:sz w:val="18"/>
-                <w:szCs w:val="18"/>
-              </w:rPr>
-              <w:t>Responsable</w:t>
-            </w:r>
-            <w:proofErr w:type="gramEnd"/>
-            <w:r>
-              <w:rPr>
-                <w:rFonts w:ascii="Calibri" w:eastAsia="Calibri" w:hAnsi="Calibri" w:cs="Calibri"/>
-                <w:sz w:val="18"/>
-                <w:szCs w:val="18"/>
-              </w:rPr>
-              <w:t>: ______________________________________</w:t>
-            </w:r>
-          </w:p>
-          <w:p>
-            <w:pPr>
-              <w:spacing w:before="120" w:after="120"/>
-              <w:rPr>
-                <w:rFonts w:ascii="Calibri" w:eastAsia="Calibri" w:hAnsi="Calibri" w:cs="Calibri"/>
-                <w:sz w:val="18"/>
-                <w:szCs w:val="18"/>
-              </w:rPr>
-            </w:pPr>
-          </w:p>
-          <w:tbl>
-            <w:tblPr>
-              <w:tblW w:w="8024" w:type="dxa"/>
-              <w:jc w:val="center"/>
-              <w:tblBorders>
-                <w:top w:val="single" w:sz="4" w:space="0" w:color="000000"/>
-                <w:left w:val="single" w:sz="4" w:space="0" w:color="000000"/>
-                <w:bottom w:val="single" w:sz="4" w:space="0" w:color="000000"/>
-                <w:right w:val="single" w:sz="4" w:space="0" w:color="000000"/>
-                <w:insideH w:val="single" w:sz="4" w:space="0" w:color="000000"/>
-                <w:insideV w:val="single" w:sz="4" w:space="0" w:color="000000"/>
-              </w:tblBorders>
-              <w:tblLayout w:type="fixed"/>
-              <w:tblLook w:val="0400" w:firstRow="0" w:lastRow="0" w:firstColumn="0" w:lastColumn="0" w:noHBand="0" w:noVBand="1"/>
-            </w:tblPr>
-            <w:tblGrid>
-              <w:gridCol w:w="891"/>
-              <w:gridCol w:w="892"/>
-              <w:gridCol w:w="891"/>
-              <w:gridCol w:w="892"/>
-              <w:gridCol w:w="891"/>
-              <w:gridCol w:w="892"/>
-              <w:gridCol w:w="891"/>
-              <w:gridCol w:w="892"/>
-              <w:gridCol w:w="892"/>
-            </w:tblGrid>
-            <w:tr>
-              <w:trPr>
-                <w:trHeight w:val="397"/>
-                <w:jc w:val="center"/>
-              </w:trPr>
-              <w:tc>
-                <w:tcPr>
-                  <w:tcW w:w="891" w:type="dxa"/>
-                  <w:vAlign w:val="center"/>
-                </w:tcPr>
-                <w:p>
-                  <w:pPr>
-                    <w:spacing w:after="0"/>
-                    <w:jc w:val="center"/>
-                    <w:rPr>
-                      <w:rFonts w:ascii="Calibri" w:eastAsia="Calibri" w:hAnsi="Calibri" w:cs="Calibri"/>
-                      <w:b/>
-                      <w:color w:val="000000"/>
-                      <w:sz w:val="14"/>
-                      <w:szCs w:val="14"/>
-                    </w:rPr>
-                  </w:pPr>
-                  <w:r>
-                    <w:rPr>
-                      <w:rFonts w:ascii="Calibri" w:eastAsia="Calibri" w:hAnsi="Calibri" w:cs="Calibri"/>
-                      <w:b/>
-                      <w:color w:val="000000"/>
-                      <w:sz w:val="14"/>
-                      <w:szCs w:val="14"/>
-                    </w:rPr>
-                    <w:t>ID de Fallo</w:t>
-                  </w:r>
-                </w:p>
-              </w:tc>
-              <w:tc>
-                <w:tcPr>
-                  <w:tcW w:w="892" w:type="dxa"/>
-                  <w:vAlign w:val="center"/>
-                </w:tcPr>
-                <w:p>
-                  <w:pPr>
-                    <w:spacing w:after="0"/>
-                    <w:jc w:val="center"/>
-                    <w:rPr>
-                      <w:rFonts w:ascii="Calibri" w:eastAsia="Calibri" w:hAnsi="Calibri" w:cs="Calibri"/>
-                      <w:b/>
-                      <w:color w:val="000000"/>
-                      <w:sz w:val="14"/>
-                      <w:szCs w:val="14"/>
-                    </w:rPr>
-                  </w:pPr>
-                  <w:r>
-                    <w:rPr>
-                      <w:rFonts w:ascii="Calibri" w:eastAsia="Calibri" w:hAnsi="Calibri" w:cs="Calibri"/>
-                      <w:b/>
-                      <w:color w:val="000000"/>
-                      <w:sz w:val="14"/>
-                      <w:szCs w:val="14"/>
-                    </w:rPr>
-                    <w:t>Fecha y Hora del Fallo</w:t>
-                  </w:r>
-                </w:p>
-              </w:tc>
-              <w:tc>
-                <w:tcPr>
-                  <w:tcW w:w="891" w:type="dxa"/>
-                  <w:vAlign w:val="center"/>
-                </w:tcPr>
-                <w:p>
-                  <w:pPr>
-                    <w:spacing w:after="0"/>
-                    <w:jc w:val="center"/>
-                    <w:rPr>
-                      <w:rFonts w:ascii="Calibri" w:eastAsia="Calibri" w:hAnsi="Calibri" w:cs="Calibri"/>
-                      <w:b/>
-                      <w:color w:val="000000"/>
-                      <w:sz w:val="14"/>
-                      <w:szCs w:val="14"/>
-                    </w:rPr>
-                  </w:pPr>
-                  <w:r>
-                    <w:rPr>
-                      <w:rFonts w:ascii="Calibri" w:eastAsia="Calibri" w:hAnsi="Calibri" w:cs="Calibri"/>
-                      <w:b/>
-                      <w:color w:val="000000"/>
-                      <w:sz w:val="14"/>
-                      <w:szCs w:val="14"/>
-                    </w:rPr>
-                    <w:t>Descripción del Fallo</w:t>
-                  </w:r>
-                </w:p>
-              </w:tc>
-              <w:tc>
-                <w:tcPr>
-                  <w:tcW w:w="892" w:type="dxa"/>
-                  <w:vAlign w:val="center"/>
-                </w:tcPr>
-                <w:p>
-                  <w:pPr>
-                    <w:spacing w:after="0"/>
-                    <w:jc w:val="center"/>
-                    <w:rPr>
-                      <w:rFonts w:ascii="Calibri" w:eastAsia="Calibri" w:hAnsi="Calibri" w:cs="Calibri"/>
-                      <w:b/>
-                      <w:color w:val="000000"/>
-                      <w:sz w:val="14"/>
-                      <w:szCs w:val="14"/>
-                    </w:rPr>
-                  </w:pPr>
-                  <w:r>
-                    <w:rPr>
-                      <w:rFonts w:ascii="Calibri" w:eastAsia="Calibri" w:hAnsi="Calibri" w:cs="Calibri"/>
-                      <w:b/>
-                      <w:color w:val="000000"/>
-                      <w:sz w:val="14"/>
-                      <w:szCs w:val="14"/>
-                    </w:rPr>
-                    <w:t>Condiciones Previas</w:t>
-                  </w:r>
-                </w:p>
-              </w:tc>
-              <w:tc>
-                <w:tcPr>
-                  <w:tcW w:w="891" w:type="dxa"/>
-                  <w:vAlign w:val="center"/>
-                </w:tcPr>
-                <w:p>
-                  <w:pPr>
-                    <w:spacing w:after="0"/>
-                    <w:jc w:val="center"/>
-                    <w:rPr>
-                      <w:rFonts w:ascii="Calibri" w:eastAsia="Calibri" w:hAnsi="Calibri" w:cs="Calibri"/>
-                      <w:b/>
-                      <w:color w:val="000000"/>
-                      <w:sz w:val="14"/>
-                      <w:szCs w:val="14"/>
-                    </w:rPr>
-                  </w:pPr>
-                  <w:r>
-                    <w:rPr>
-                      <w:rFonts w:ascii="Calibri" w:eastAsia="Calibri" w:hAnsi="Calibri" w:cs="Calibri"/>
-                      <w:b/>
-                      <w:color w:val="000000"/>
-                      <w:sz w:val="14"/>
-                      <w:szCs w:val="14"/>
-                    </w:rPr>
-                    <w:t>Impacto del Fallo</w:t>
-                  </w:r>
-                </w:p>
-              </w:tc>
-              <w:tc>
-                <w:tcPr>
-                  <w:tcW w:w="892" w:type="dxa"/>
-                  <w:vAlign w:val="center"/>
-                </w:tcPr>
-                <w:p>
-                  <w:pPr>
-                    <w:spacing w:after="0"/>
-                    <w:jc w:val="center"/>
-                    <w:rPr>
-                      <w:rFonts w:ascii="Calibri" w:eastAsia="Calibri" w:hAnsi="Calibri" w:cs="Calibri"/>
-                      <w:b/>
-                      <w:color w:val="000000"/>
-                      <w:sz w:val="14"/>
-                      <w:szCs w:val="14"/>
-                    </w:rPr>
-                  </w:pPr>
-                  <w:r>
-                    <w:rPr>
-                      <w:rFonts w:ascii="Calibri" w:eastAsia="Calibri" w:hAnsi="Calibri" w:cs="Calibri"/>
-                      <w:b/>
-                      <w:color w:val="000000"/>
-                      <w:sz w:val="14"/>
-                      <w:szCs w:val="14"/>
-                    </w:rPr>
-                    <w:t>Tiempo de Detección (minutos)</w:t>
-                  </w:r>
-                </w:p>
-              </w:tc>
-              <w:tc>
-                <w:tcPr>
-                  <w:tcW w:w="891" w:type="dxa"/>
-                  <w:vAlign w:val="center"/>
-                </w:tcPr>
-                <w:p>
-                  <w:pPr>
-                    <w:spacing w:after="0"/>
-                    <w:jc w:val="center"/>
-                    <w:rPr>
-                      <w:rFonts w:ascii="Calibri" w:eastAsia="Calibri" w:hAnsi="Calibri" w:cs="Calibri"/>
-                      <w:b/>
-                      <w:color w:val="000000"/>
-                      <w:sz w:val="14"/>
-                      <w:szCs w:val="14"/>
-                    </w:rPr>
-                  </w:pPr>
-                  <w:r>
-                    <w:rPr>
-                      <w:rFonts w:ascii="Calibri" w:eastAsia="Calibri" w:hAnsi="Calibri" w:cs="Calibri"/>
-                      <w:b/>
-                      <w:color w:val="000000"/>
-                      <w:sz w:val="14"/>
-                      <w:szCs w:val="14"/>
-                    </w:rPr>
-                    <w:t>Tiempo de Reparación (minutos)</w:t>
-                  </w:r>
-                </w:p>
-              </w:tc>
-              <w:tc>
-                <w:tcPr>
-                  <w:tcW w:w="892" w:type="dxa"/>
-                  <w:vAlign w:val="center"/>
-                </w:tcPr>
-                <w:p>
-                  <w:pPr>
-                    <w:spacing w:after="0"/>
-                    <w:jc w:val="center"/>
-                    <w:rPr>
-                      <w:rFonts w:ascii="Calibri" w:eastAsia="Calibri" w:hAnsi="Calibri" w:cs="Calibri"/>
-                      <w:b/>
-                      <w:color w:val="000000"/>
-                      <w:sz w:val="14"/>
-                      <w:szCs w:val="14"/>
-                    </w:rPr>
-                  </w:pPr>
-                  <w:r>
-                    <w:rPr>
-                      <w:rFonts w:ascii="Calibri" w:eastAsia="Calibri" w:hAnsi="Calibri" w:cs="Calibri"/>
-                      <w:b/>
-                      <w:color w:val="000000"/>
-                      <w:sz w:val="14"/>
-                      <w:szCs w:val="14"/>
-                    </w:rPr>
-                    <w:t>Estado de la Reparación</w:t>
-                  </w:r>
-                </w:p>
-              </w:tc>
-              <w:tc>
-                <w:tcPr>
-                  <w:tcW w:w="892" w:type="dxa"/>
-                  <w:vAlign w:val="center"/>
-                </w:tcPr>
-                <w:p>
-                  <w:pPr>
-                    <w:spacing w:after="0"/>
-                    <w:jc w:val="center"/>
-                    <w:rPr>
-                      <w:rFonts w:ascii="Calibri" w:eastAsia="Calibri" w:hAnsi="Calibri" w:cs="Calibri"/>
-                      <w:b/>
-                      <w:color w:val="000000"/>
-                      <w:sz w:val="14"/>
-                      <w:szCs w:val="14"/>
-                    </w:rPr>
-                  </w:pPr>
-                  <w:r>
-                    <w:rPr>
-                      <w:rFonts w:ascii="Calibri" w:eastAsia="Calibri" w:hAnsi="Calibri" w:cs="Calibri"/>
-                      <w:b/>
-                      <w:color w:val="000000"/>
-                      <w:sz w:val="14"/>
-                      <w:szCs w:val="14"/>
-                    </w:rPr>
-                    <w:t>Comentarios Adicionales</w:t>
-                  </w:r>
-                </w:p>
-              </w:tc>
-            </w:tr>
-            <w:tr>
-              <w:trPr>
-                <w:trHeight w:val="397"/>
-                <w:jc w:val="center"/>
-              </w:trPr>
-              <w:tc>
-                <w:tcPr>
-                  <w:tcW w:w="891" w:type="dxa"/>
-                  <w:vAlign w:val="center"/>
-                </w:tcPr>
-                <w:p>
-                  <w:pPr>
-                    <w:spacing w:after="0"/>
-                    <w:jc w:val="center"/>
-                    <w:rPr>
-                      <w:rFonts w:ascii="Calibri" w:eastAsia="Calibri" w:hAnsi="Calibri" w:cs="Calibri"/>
-                      <w:color w:val="000000"/>
-                      <w:sz w:val="14"/>
-                      <w:szCs w:val="14"/>
-                    </w:rPr>
-                  </w:pPr>
-                  <w:r>
-                    <w:rPr>
-                      <w:rFonts w:ascii="Calibri" w:eastAsia="Calibri" w:hAnsi="Calibri" w:cs="Calibri"/>
-                      <w:color w:val="000000"/>
-                      <w:sz w:val="14"/>
-                      <w:szCs w:val="14"/>
-                    </w:rPr>
-                    <w:t>1</w:t>
-                  </w:r>
-                </w:p>
-              </w:tc>
-              <w:tc>
-                <w:tcPr>
-                  <w:tcW w:w="892" w:type="dxa"/>
-                  <w:vAlign w:val="center"/>
-                </w:tcPr>
-                <w:p>
-                  <w:pPr>
-                    <w:spacing w:after="0"/>
-                    <w:jc w:val="center"/>
-                    <w:rPr>
-                      <w:rFonts w:ascii="Calibri" w:eastAsia="Calibri" w:hAnsi="Calibri" w:cs="Calibri"/>
-                      <w:b/>
-                      <w:color w:val="000000"/>
-                      <w:sz w:val="14"/>
-                      <w:szCs w:val="14"/>
-                    </w:rPr>
-                  </w:pPr>
-                  <w:r>
-                    <w:rPr>
-                      <w:rFonts w:ascii="Calibri" w:eastAsia="Calibri" w:hAnsi="Calibri" w:cs="Calibri"/>
-                      <w:b/>
-                      <w:color w:val="000000"/>
-                      <w:sz w:val="14"/>
-                      <w:szCs w:val="14"/>
-                    </w:rPr>
-                    <w:t>/</w:t>
-                  </w:r>
-                  <w:r>
-                    <w:rPr>
-                      <w:rFonts w:ascii="Calibri" w:eastAsia="Calibri" w:hAnsi="Calibri" w:cs="Calibri"/>
-                      <w:color w:val="000000"/>
-                      <w:sz w:val="14"/>
-                      <w:szCs w:val="14"/>
-                    </w:rPr>
-                    <w:t xml:space="preserve">/____ </w:t>
-                  </w:r>
-                  <w:proofErr w:type="spellStart"/>
-                  <w:r>
-                    <w:rPr>
-                      <w:rFonts w:ascii="Calibri" w:eastAsia="Calibri" w:hAnsi="Calibri" w:cs="Calibri"/>
-                      <w:color w:val="000000"/>
-                      <w:sz w:val="14"/>
-                      <w:szCs w:val="14"/>
-                    </w:rPr>
-                    <w:t>hh</w:t>
-                  </w:r>
-                  <w:proofErr w:type="spellEnd"/>
-                </w:p>
-              </w:tc>
-              <w:tc>
-                <w:tcPr>
-                  <w:tcW w:w="891" w:type="dxa"/>
-                  <w:vAlign w:val="center"/>
-                </w:tcPr>
-                <w:p>
-                  <w:pPr>
-                    <w:spacing w:after="0"/>
-                    <w:jc w:val="center"/>
-                    <w:rPr>
-                      <w:rFonts w:ascii="Calibri" w:eastAsia="Calibri" w:hAnsi="Calibri" w:cs="Calibri"/>
-                      <w:color w:val="000000"/>
-                      <w:sz w:val="14"/>
-                      <w:szCs w:val="14"/>
-                    </w:rPr>
-                  </w:pPr>
-                  <w:r>
-                    <w:rPr>
-                      <w:rFonts w:ascii="Calibri" w:eastAsia="Calibri" w:hAnsi="Calibri" w:cs="Calibri"/>
-                      <w:color w:val="000000"/>
-                      <w:sz w:val="14"/>
-                      <w:szCs w:val="14"/>
-                    </w:rPr>
-                    <w:t>Breve descripción del fallo</w:t>
-                  </w:r>
-                </w:p>
-              </w:tc>
-              <w:tc>
-                <w:tcPr>
-                  <w:tcW w:w="892" w:type="dxa"/>
-                  <w:vAlign w:val="center"/>
-                </w:tcPr>
-                <w:p>
-                  <w:pPr>
-                    <w:spacing w:after="0"/>
-                    <w:jc w:val="center"/>
-                    <w:rPr>
-                      <w:rFonts w:ascii="Calibri" w:eastAsia="Calibri" w:hAnsi="Calibri" w:cs="Calibri"/>
-                      <w:color w:val="000000"/>
-                      <w:sz w:val="14"/>
-                      <w:szCs w:val="14"/>
-                    </w:rPr>
-                  </w:pPr>
-                  <w:r>
-                    <w:rPr>
-                      <w:rFonts w:ascii="Calibri" w:eastAsia="Calibri" w:hAnsi="Calibri" w:cs="Calibri"/>
-                      <w:color w:val="000000"/>
-                      <w:sz w:val="14"/>
-                      <w:szCs w:val="14"/>
-                    </w:rPr>
-                    <w:t>Ejemplo: Al intentar dividir por cero, el software se cierra inesperadamente</w:t>
-                  </w:r>
-                </w:p>
-              </w:tc>
-              <w:tc>
-                <w:tcPr>
-                  <w:tcW w:w="891" w:type="dxa"/>
-                  <w:vAlign w:val="center"/>
-                </w:tcPr>
-                <w:p>
-                  <w:pPr>
-                    <w:spacing w:after="0"/>
-                    <w:jc w:val="center"/>
-                    <w:rPr>
-                      <w:rFonts w:ascii="Calibri" w:eastAsia="Calibri" w:hAnsi="Calibri" w:cs="Calibri"/>
-                      <w:color w:val="000000"/>
-                      <w:sz w:val="14"/>
-                      <w:szCs w:val="14"/>
-                    </w:rPr>
-                  </w:pPr>
-                  <w:r>
-                    <w:rPr>
-                      <w:rFonts w:ascii="Calibri" w:eastAsia="Calibri" w:hAnsi="Calibri" w:cs="Calibri"/>
-                      <w:color w:val="000000"/>
-                      <w:sz w:val="14"/>
-                      <w:szCs w:val="14"/>
-                    </w:rPr>
-                    <w:t>Alto</w:t>
-                  </w:r>
-                </w:p>
-              </w:tc>
-              <w:tc>
-                <w:tcPr>
-                  <w:tcW w:w="892" w:type="dxa"/>
-                  <w:vAlign w:val="center"/>
-                </w:tcPr>
-                <w:p>
-                  <w:pPr>
-                    <w:spacing w:after="0"/>
-                    <w:jc w:val="center"/>
-                    <w:rPr>
-                      <w:rFonts w:ascii="Calibri" w:eastAsia="Calibri" w:hAnsi="Calibri" w:cs="Calibri"/>
-                      <w:color w:val="000000"/>
-                      <w:sz w:val="14"/>
-                      <w:szCs w:val="14"/>
-                    </w:rPr>
-                  </w:pPr>
-                  <w:r>
-                    <w:rPr>
-                      <w:rFonts w:ascii="Calibri" w:eastAsia="Calibri" w:hAnsi="Calibri" w:cs="Calibri"/>
-                      <w:color w:val="000000"/>
-                      <w:sz w:val="14"/>
-                      <w:szCs w:val="14"/>
-                    </w:rPr>
-                    <w:t>5</w:t>
-                  </w:r>
-                </w:p>
-              </w:tc>
-              <w:tc>
-                <w:tcPr>
-                  <w:tcW w:w="891" w:type="dxa"/>
-                  <w:vAlign w:val="center"/>
-                </w:tcPr>
-                <w:p>
-                  <w:pPr>
-                    <w:spacing w:after="0"/>
-                    <w:jc w:val="center"/>
-                    <w:rPr>
-                      <w:rFonts w:ascii="Calibri" w:eastAsia="Calibri" w:hAnsi="Calibri" w:cs="Calibri"/>
-                      <w:color w:val="000000"/>
-                      <w:sz w:val="14"/>
-                      <w:szCs w:val="14"/>
-                    </w:rPr>
-                  </w:pPr>
-                  <w:r>
-                    <w:rPr>
-                      <w:rFonts w:ascii="Calibri" w:eastAsia="Calibri" w:hAnsi="Calibri" w:cs="Calibri"/>
-                      <w:color w:val="000000"/>
-                      <w:sz w:val="14"/>
-                      <w:szCs w:val="14"/>
-                    </w:rPr>
-                    <w:t>15</w:t>
-                  </w:r>
-                </w:p>
-              </w:tc>
-              <w:tc>
-                <w:tcPr>
-                  <w:tcW w:w="892" w:type="dxa"/>
-                  <w:vAlign w:val="center"/>
-                </w:tcPr>
-                <w:p>
-                  <w:pPr>
-                    <w:spacing w:after="0"/>
-                    <w:jc w:val="center"/>
-                    <w:rPr>
-                      <w:rFonts w:ascii="Calibri" w:eastAsia="Calibri" w:hAnsi="Calibri" w:cs="Calibri"/>
-                      <w:color w:val="000000"/>
-                      <w:sz w:val="14"/>
-                      <w:szCs w:val="14"/>
-                    </w:rPr>
-                  </w:pPr>
-                  <w:r>
-                    <w:rPr>
-                      <w:rFonts w:ascii="Calibri" w:eastAsia="Calibri" w:hAnsi="Calibri" w:cs="Calibri"/>
-                      <w:color w:val="000000"/>
-                      <w:sz w:val="14"/>
-                      <w:szCs w:val="14"/>
-                    </w:rPr>
-                    <w:t>Reparado / Pendiente</w:t>
-                  </w:r>
-                </w:p>
-              </w:tc>
-              <w:tc>
-                <w:tcPr>
-                  <w:tcW w:w="892" w:type="dxa"/>
-                  <w:vAlign w:val="center"/>
-                </w:tcPr>
-                <w:p>
-                  <w:pPr>
-                    <w:spacing w:after="0"/>
-                    <w:jc w:val="center"/>
-                    <w:rPr>
-                      <w:rFonts w:ascii="Calibri" w:eastAsia="Calibri" w:hAnsi="Calibri" w:cs="Calibri"/>
-                      <w:color w:val="000000"/>
-                      <w:sz w:val="14"/>
-                      <w:szCs w:val="14"/>
-                    </w:rPr>
-                  </w:pPr>
-                  <w:r>
-                    <w:rPr>
-                      <w:rFonts w:ascii="Calibri" w:eastAsia="Calibri" w:hAnsi="Calibri" w:cs="Calibri"/>
-                      <w:color w:val="000000"/>
-                      <w:sz w:val="14"/>
-                      <w:szCs w:val="14"/>
-                    </w:rPr>
-                    <w:t>Detalles adicionales si es necesario</w:t>
-                  </w:r>
-                </w:p>
-              </w:tc>
-            </w:tr>
-            <w:tr>
-              <w:trPr>
-                <w:trHeight w:val="397"/>
-                <w:jc w:val="center"/>
-              </w:trPr>
-              <w:tc>
-                <w:tcPr>
-                  <w:tcW w:w="891" w:type="dxa"/>
-                  <w:vAlign w:val="center"/>
-                </w:tcPr>
-                <w:p>
-                  <w:pPr>
-                    <w:spacing w:after="0"/>
-                    <w:jc w:val="center"/>
-                    <w:rPr>
-                      <w:rFonts w:ascii="Calibri" w:eastAsia="Calibri" w:hAnsi="Calibri" w:cs="Calibri"/>
-                      <w:color w:val="000000"/>
-                      <w:sz w:val="14"/>
-                      <w:szCs w:val="14"/>
-                    </w:rPr>
-                  </w:pPr>
-                  <w:r>
-                    <w:rPr>
-                      <w:rFonts w:ascii="Calibri" w:eastAsia="Calibri" w:hAnsi="Calibri" w:cs="Calibri"/>
-                      <w:color w:val="000000"/>
-                      <w:sz w:val="14"/>
-                      <w:szCs w:val="14"/>
-                    </w:rPr>
-                    <w:t>2</w:t>
-                  </w:r>
-                </w:p>
-              </w:tc>
-              <w:tc>
-                <w:tcPr>
-                  <w:tcW w:w="892" w:type="dxa"/>
-                  <w:vAlign w:val="center"/>
-                </w:tcPr>
-                <w:p>
-                  <w:pPr>
-                    <w:spacing w:after="0"/>
-                    <w:jc w:val="center"/>
-                    <w:rPr>
-                      <w:rFonts w:ascii="Calibri" w:eastAsia="Calibri" w:hAnsi="Calibri" w:cs="Calibri"/>
-                      <w:b/>
-                      <w:color w:val="000000"/>
-                      <w:sz w:val="14"/>
-                      <w:szCs w:val="14"/>
-                    </w:rPr>
-                  </w:pPr>
-                  <w:r>
-                    <w:rPr>
-                      <w:rFonts w:ascii="Calibri" w:eastAsia="Calibri" w:hAnsi="Calibri" w:cs="Calibri"/>
-                      <w:b/>
-                      <w:color w:val="000000"/>
-                      <w:sz w:val="14"/>
-                      <w:szCs w:val="14"/>
-                    </w:rPr>
-                    <w:t>/</w:t>
-                  </w:r>
-                  <w:r>
-                    <w:rPr>
-                      <w:rFonts w:ascii="Calibri" w:eastAsia="Calibri" w:hAnsi="Calibri" w:cs="Calibri"/>
-                      <w:color w:val="000000"/>
-                      <w:sz w:val="14"/>
-                      <w:szCs w:val="14"/>
-                    </w:rPr>
-                    <w:t xml:space="preserve">/____ </w:t>
-                  </w:r>
-                  <w:proofErr w:type="spellStart"/>
-                  <w:r>
-                    <w:rPr>
-                      <w:rFonts w:ascii="Calibri" w:eastAsia="Calibri" w:hAnsi="Calibri" w:cs="Calibri"/>
-                      <w:color w:val="000000"/>
-                      <w:sz w:val="14"/>
-                      <w:szCs w:val="14"/>
-                    </w:rPr>
-                    <w:t>hh</w:t>
-                  </w:r>
-                  <w:proofErr w:type="spellEnd"/>
-                </w:p>
-              </w:tc>
-              <w:tc>
-                <w:tcPr>
-                  <w:tcW w:w="891" w:type="dxa"/>
-                  <w:vAlign w:val="center"/>
-                </w:tcPr>
-                <w:p>
-                  <w:pPr>
-                    <w:spacing w:after="0"/>
-                    <w:jc w:val="center"/>
-                    <w:rPr>
-                      <w:rFonts w:ascii="Calibri" w:eastAsia="Calibri" w:hAnsi="Calibri" w:cs="Calibri"/>
-                      <w:color w:val="000000"/>
-                      <w:sz w:val="14"/>
-                      <w:szCs w:val="14"/>
-                    </w:rPr>
-                  </w:pPr>
-                  <w:r>
-                    <w:rPr>
-                      <w:rFonts w:ascii="Calibri" w:eastAsia="Calibri" w:hAnsi="Calibri" w:cs="Calibri"/>
-                      <w:color w:val="000000"/>
-                      <w:sz w:val="14"/>
-                      <w:szCs w:val="14"/>
-                    </w:rPr>
-                    <w:t>Breve descripción del fallo</w:t>
-                  </w:r>
-                </w:p>
-              </w:tc>
-              <w:tc>
-                <w:tcPr>
-                  <w:tcW w:w="892" w:type="dxa"/>
-                  <w:vAlign w:val="center"/>
-                </w:tcPr>
-                <w:p>
-                  <w:pPr>
-                    <w:spacing w:after="0"/>
-                    <w:jc w:val="center"/>
-                    <w:rPr>
-                      <w:rFonts w:ascii="Calibri" w:eastAsia="Calibri" w:hAnsi="Calibri" w:cs="Calibri"/>
-                      <w:color w:val="000000"/>
-                      <w:sz w:val="14"/>
-                      <w:szCs w:val="14"/>
-                    </w:rPr>
-                  </w:pPr>
-                  <w:r>
-                    <w:rPr>
-                      <w:rFonts w:ascii="Calibri" w:eastAsia="Calibri" w:hAnsi="Calibri" w:cs="Calibri"/>
-                      <w:color w:val="000000"/>
-                      <w:sz w:val="14"/>
-                      <w:szCs w:val="14"/>
-                    </w:rPr>
-                    <w:t>Ejemplo: Error al marcar tarea como completada</w:t>
-                  </w:r>
-                </w:p>
-              </w:tc>
-              <w:tc>
-                <w:tcPr>
-                  <w:tcW w:w="891" w:type="dxa"/>
-                  <w:vAlign w:val="center"/>
-                </w:tcPr>
-                <w:p>
-                  <w:pPr>
-                    <w:spacing w:after="0"/>
-                    <w:jc w:val="center"/>
-                    <w:rPr>
-                      <w:rFonts w:ascii="Calibri" w:eastAsia="Calibri" w:hAnsi="Calibri" w:cs="Calibri"/>
-                      <w:color w:val="000000"/>
-                      <w:sz w:val="14"/>
-                      <w:szCs w:val="14"/>
-                    </w:rPr>
-                  </w:pPr>
-                  <w:r>
-                    <w:rPr>
-                      <w:rFonts w:ascii="Calibri" w:eastAsia="Calibri" w:hAnsi="Calibri" w:cs="Calibri"/>
-                      <w:color w:val="000000"/>
-                      <w:sz w:val="14"/>
-                      <w:szCs w:val="14"/>
-                    </w:rPr>
-                    <w:t>Medio</w:t>
-                  </w:r>
-                </w:p>
-              </w:tc>
-              <w:tc>
-                <w:tcPr>
-                  <w:tcW w:w="892" w:type="dxa"/>
-                  <w:vAlign w:val="center"/>
-                </w:tcPr>
-                <w:p>
-                  <w:pPr>
-                    <w:spacing w:after="0"/>
-                    <w:jc w:val="center"/>
-                    <w:rPr>
-                      <w:rFonts w:ascii="Calibri" w:eastAsia="Calibri" w:hAnsi="Calibri" w:cs="Calibri"/>
-                      <w:color w:val="000000"/>
-                      <w:sz w:val="14"/>
-                      <w:szCs w:val="14"/>
-                    </w:rPr>
-                  </w:pPr>
-                  <w:r>
-                    <w:rPr>
-                      <w:rFonts w:ascii="Calibri" w:eastAsia="Calibri" w:hAnsi="Calibri" w:cs="Calibri"/>
-                      <w:color w:val="000000"/>
-                      <w:sz w:val="14"/>
-                      <w:szCs w:val="14"/>
-                    </w:rPr>
-                    <w:t>3</w:t>
-                  </w:r>
-                </w:p>
-              </w:tc>
-              <w:tc>
-                <w:tcPr>
-                  <w:tcW w:w="891" w:type="dxa"/>
-                  <w:vAlign w:val="center"/>
-                </w:tcPr>
-                <w:p>
-                  <w:pPr>
-                    <w:spacing w:after="0"/>
-                    <w:jc w:val="center"/>
-                    <w:rPr>
-                      <w:rFonts w:ascii="Calibri" w:eastAsia="Calibri" w:hAnsi="Calibri" w:cs="Calibri"/>
-                      <w:color w:val="000000"/>
-                      <w:sz w:val="14"/>
-                      <w:szCs w:val="14"/>
-                    </w:rPr>
-                  </w:pPr>
-                  <w:r>
-                    <w:rPr>
-                      <w:rFonts w:ascii="Calibri" w:eastAsia="Calibri" w:hAnsi="Calibri" w:cs="Calibri"/>
-                      <w:color w:val="000000"/>
-                      <w:sz w:val="14"/>
-                      <w:szCs w:val="14"/>
-                    </w:rPr>
-                    <w:t>10</w:t>
-                  </w:r>
-                </w:p>
-              </w:tc>
-              <w:tc>
-                <w:tcPr>
-                  <w:tcW w:w="892" w:type="dxa"/>
-                  <w:vAlign w:val="center"/>
-                </w:tcPr>
-                <w:p>
-                  <w:pPr>
-                    <w:spacing w:after="0"/>
-                    <w:jc w:val="center"/>
-                    <w:rPr>
-                      <w:rFonts w:ascii="Calibri" w:eastAsia="Calibri" w:hAnsi="Calibri" w:cs="Calibri"/>
-                      <w:color w:val="000000"/>
-                      <w:sz w:val="14"/>
-                      <w:szCs w:val="14"/>
-                    </w:rPr>
-                  </w:pPr>
-                  <w:r>
-                    <w:rPr>
-                      <w:rFonts w:ascii="Calibri" w:eastAsia="Calibri" w:hAnsi="Calibri" w:cs="Calibri"/>
-                      <w:color w:val="000000"/>
-                      <w:sz w:val="14"/>
-                      <w:szCs w:val="14"/>
-                    </w:rPr>
-                    <w:t>Reparado / Pendiente</w:t>
-                  </w:r>
-                </w:p>
-              </w:tc>
-              <w:tc>
-                <w:tcPr>
-                  <w:tcW w:w="892" w:type="dxa"/>
-                  <w:vAlign w:val="center"/>
-                </w:tcPr>
-                <w:p>
-                  <w:pPr>
-                    <w:spacing w:after="0"/>
-                    <w:jc w:val="center"/>
-                    <w:rPr>
-                      <w:rFonts w:ascii="Calibri" w:eastAsia="Calibri" w:hAnsi="Calibri" w:cs="Calibri"/>
-                      <w:color w:val="000000"/>
-                      <w:sz w:val="14"/>
-                      <w:szCs w:val="14"/>
-                    </w:rPr>
-                  </w:pPr>
-                  <w:r>
-                    <w:rPr>
-                      <w:rFonts w:ascii="Calibri" w:eastAsia="Calibri" w:hAnsi="Calibri" w:cs="Calibri"/>
-                      <w:color w:val="000000"/>
-                      <w:sz w:val="14"/>
-                      <w:szCs w:val="14"/>
-                    </w:rPr>
-                    <w:t>Detalles adicionales si es necesario</w:t>
-                  </w:r>
-                </w:p>
-              </w:tc>
-            </w:tr>
-            <w:tr>
-              <w:trPr>
-                <w:trHeight w:val="397"/>
-                <w:jc w:val="center"/>
-              </w:trPr>
-              <w:tc>
-                <w:tcPr>
-                  <w:tcW w:w="891" w:type="dxa"/>
-                  <w:vAlign w:val="center"/>
-                </w:tcPr>
-                <w:p>
-                  <w:pPr>
-                    <w:spacing w:after="0"/>
-                    <w:jc w:val="center"/>
-                    <w:rPr>
-                      <w:rFonts w:ascii="Calibri" w:eastAsia="Calibri" w:hAnsi="Calibri" w:cs="Calibri"/>
-                      <w:color w:val="000000"/>
-                      <w:sz w:val="14"/>
-                      <w:szCs w:val="14"/>
-                    </w:rPr>
-                  </w:pPr>
-                  <w:r>
-                    <w:rPr>
-                      <w:rFonts w:ascii="Calibri" w:eastAsia="Calibri" w:hAnsi="Calibri" w:cs="Calibri"/>
-                      <w:color w:val="000000"/>
-                      <w:sz w:val="14"/>
-                      <w:szCs w:val="14"/>
-                    </w:rPr>
-                    <w:t>3</w:t>
-                  </w:r>
-                </w:p>
-              </w:tc>
-              <w:tc>
-                <w:tcPr>
-                  <w:tcW w:w="892" w:type="dxa"/>
-                  <w:vAlign w:val="center"/>
-                </w:tcPr>
-                <w:p>
-                  <w:pPr>
-                    <w:spacing w:after="0"/>
-                    <w:jc w:val="center"/>
-                    <w:rPr>
-                      <w:rFonts w:ascii="Calibri" w:eastAsia="Calibri" w:hAnsi="Calibri" w:cs="Calibri"/>
-                      <w:b/>
-                      <w:color w:val="000000"/>
-                      <w:sz w:val="14"/>
-                      <w:szCs w:val="14"/>
-                    </w:rPr>
-                  </w:pPr>
-                  <w:r>
-                    <w:rPr>
-                      <w:rFonts w:ascii="Calibri" w:eastAsia="Calibri" w:hAnsi="Calibri" w:cs="Calibri"/>
-                      <w:b/>
-                      <w:color w:val="000000"/>
-                      <w:sz w:val="14"/>
-                      <w:szCs w:val="14"/>
-                    </w:rPr>
-                    <w:t>/</w:t>
-                  </w:r>
-                  <w:r>
-                    <w:rPr>
-                      <w:rFonts w:ascii="Calibri" w:eastAsia="Calibri" w:hAnsi="Calibri" w:cs="Calibri"/>
-                      <w:color w:val="000000"/>
-                      <w:sz w:val="14"/>
-                      <w:szCs w:val="14"/>
-                    </w:rPr>
-                    <w:t xml:space="preserve">/____ </w:t>
-                  </w:r>
-                  <w:proofErr w:type="spellStart"/>
-                  <w:r>
-                    <w:rPr>
-                      <w:rFonts w:ascii="Calibri" w:eastAsia="Calibri" w:hAnsi="Calibri" w:cs="Calibri"/>
-                      <w:color w:val="000000"/>
-                      <w:sz w:val="14"/>
-                      <w:szCs w:val="14"/>
-                    </w:rPr>
-                    <w:t>hh</w:t>
-                  </w:r>
-                  <w:proofErr w:type="spellEnd"/>
-                </w:p>
-              </w:tc>
-              <w:tc>
-                <w:tcPr>
-                  <w:tcW w:w="891" w:type="dxa"/>
-                  <w:vAlign w:val="center"/>
-                </w:tcPr>
-                <w:p>
-                  <w:pPr>
-                    <w:spacing w:after="0"/>
-                    <w:jc w:val="center"/>
-                    <w:rPr>
-                      <w:rFonts w:ascii="Calibri" w:eastAsia="Calibri" w:hAnsi="Calibri" w:cs="Calibri"/>
-                      <w:color w:val="000000"/>
-                      <w:sz w:val="14"/>
-                      <w:szCs w:val="14"/>
-                    </w:rPr>
-                  </w:pPr>
-                  <w:r>
-                    <w:rPr>
-                      <w:rFonts w:ascii="Calibri" w:eastAsia="Calibri" w:hAnsi="Calibri" w:cs="Calibri"/>
-                      <w:color w:val="000000"/>
-                      <w:sz w:val="14"/>
-                      <w:szCs w:val="14"/>
-                    </w:rPr>
-                    <w:t>Breve descripción del fallo</w:t>
-                  </w:r>
-                </w:p>
-              </w:tc>
-              <w:tc>
-                <w:tcPr>
-                  <w:tcW w:w="892" w:type="dxa"/>
-                  <w:vAlign w:val="center"/>
-                </w:tcPr>
-                <w:p>
-                  <w:pPr>
-                    <w:spacing w:after="0"/>
-                    <w:jc w:val="center"/>
-                    <w:rPr>
-                      <w:rFonts w:ascii="Calibri" w:eastAsia="Calibri" w:hAnsi="Calibri" w:cs="Calibri"/>
-                      <w:color w:val="000000"/>
-                      <w:sz w:val="14"/>
-                      <w:szCs w:val="14"/>
-                    </w:rPr>
-                  </w:pPr>
-                  <w:r>
-                    <w:rPr>
-                      <w:rFonts w:ascii="Calibri" w:eastAsia="Calibri" w:hAnsi="Calibri" w:cs="Calibri"/>
-                      <w:color w:val="000000"/>
-                      <w:sz w:val="14"/>
-                      <w:szCs w:val="14"/>
-                    </w:rPr>
-                    <w:t>Ejemplo: Resultados incorrectos en la división de números</w:t>
-                  </w:r>
-                </w:p>
-              </w:tc>
-              <w:tc>
-                <w:tcPr>
-                  <w:tcW w:w="891" w:type="dxa"/>
-                  <w:vAlign w:val="center"/>
-                </w:tcPr>
-                <w:p>
-                  <w:pPr>
-                    <w:spacing w:after="0"/>
-                    <w:jc w:val="center"/>
-                    <w:rPr>
-                      <w:rFonts w:ascii="Calibri" w:eastAsia="Calibri" w:hAnsi="Calibri" w:cs="Calibri"/>
-                      <w:color w:val="000000"/>
-                      <w:sz w:val="14"/>
-                      <w:szCs w:val="14"/>
-                    </w:rPr>
-                  </w:pPr>
-                  <w:r>
-                    <w:rPr>
-                      <w:rFonts w:ascii="Calibri" w:eastAsia="Calibri" w:hAnsi="Calibri" w:cs="Calibri"/>
-                      <w:color w:val="000000"/>
-                      <w:sz w:val="14"/>
-                      <w:szCs w:val="14"/>
-                    </w:rPr>
-                    <w:t>Alto</w:t>
-                  </w:r>
-                </w:p>
-              </w:tc>
-              <w:tc>
-                <w:tcPr>
-                  <w:tcW w:w="892" w:type="dxa"/>
-                  <w:vAlign w:val="center"/>
-                </w:tcPr>
-                <w:p>
-                  <w:pPr>
-                    <w:spacing w:after="0"/>
-                    <w:jc w:val="center"/>
-                    <w:rPr>
-                      <w:rFonts w:ascii="Calibri" w:eastAsia="Calibri" w:hAnsi="Calibri" w:cs="Calibri"/>
-                      <w:color w:val="000000"/>
-                      <w:sz w:val="14"/>
-                      <w:szCs w:val="14"/>
-                    </w:rPr>
-                  </w:pPr>
-                  <w:r>
-                    <w:rPr>
-                      <w:rFonts w:ascii="Calibri" w:eastAsia="Calibri" w:hAnsi="Calibri" w:cs="Calibri"/>
-                      <w:color w:val="000000"/>
-                      <w:sz w:val="14"/>
-                      <w:szCs w:val="14"/>
-                    </w:rPr>
-                    <w:t>2</w:t>
-                  </w:r>
-                </w:p>
-              </w:tc>
-              <w:tc>
-                <w:tcPr>
-                  <w:tcW w:w="891" w:type="dxa"/>
-                  <w:vAlign w:val="center"/>
-                </w:tcPr>
-                <w:p>
-                  <w:pPr>
-                    <w:spacing w:after="0"/>
-                    <w:jc w:val="center"/>
-                    <w:rPr>
-                      <w:rFonts w:ascii="Calibri" w:eastAsia="Calibri" w:hAnsi="Calibri" w:cs="Calibri"/>
-                      <w:color w:val="000000"/>
-                      <w:sz w:val="14"/>
-                      <w:szCs w:val="14"/>
-                    </w:rPr>
-                  </w:pPr>
-                  <w:r>
-                    <w:rPr>
-                      <w:rFonts w:ascii="Calibri" w:eastAsia="Calibri" w:hAnsi="Calibri" w:cs="Calibri"/>
-                      <w:color w:val="000000"/>
-                      <w:sz w:val="14"/>
-                      <w:szCs w:val="14"/>
-                    </w:rPr>
-                    <w:t>5</w:t>
-                  </w:r>
-                </w:p>
-              </w:tc>
-              <w:tc>
-                <w:tcPr>
-                  <w:tcW w:w="892" w:type="dxa"/>
-                  <w:vAlign w:val="center"/>
-                </w:tcPr>
-                <w:p>
-                  <w:pPr>
-                    <w:spacing w:after="0"/>
-                    <w:jc w:val="center"/>
-                    <w:rPr>
-                      <w:rFonts w:ascii="Calibri" w:eastAsia="Calibri" w:hAnsi="Calibri" w:cs="Calibri"/>
-                      <w:color w:val="000000"/>
-                      <w:sz w:val="14"/>
-                      <w:szCs w:val="14"/>
-                    </w:rPr>
-                  </w:pPr>
-                  <w:r>
-                    <w:rPr>
-                      <w:rFonts w:ascii="Calibri" w:eastAsia="Calibri" w:hAnsi="Calibri" w:cs="Calibri"/>
-                      <w:color w:val="000000"/>
-                      <w:sz w:val="14"/>
-                      <w:szCs w:val="14"/>
-                    </w:rPr>
-                    <w:t>Reparado / Pendiente</w:t>
-                  </w:r>
-                </w:p>
-              </w:tc>
-              <w:tc>
-                <w:tcPr>
-                  <w:tcW w:w="892" w:type="dxa"/>
-                  <w:vAlign w:val="center"/>
-                </w:tcPr>
-                <w:p>
-                  <w:pPr>
-                    <w:spacing w:after="0"/>
-                    <w:jc w:val="center"/>
-                    <w:rPr>
-                      <w:rFonts w:ascii="Calibri" w:eastAsia="Calibri" w:hAnsi="Calibri" w:cs="Calibri"/>
-                      <w:color w:val="000000"/>
-                      <w:sz w:val="14"/>
-                      <w:szCs w:val="14"/>
-                    </w:rPr>
-                  </w:pPr>
-                  <w:r>
-                    <w:rPr>
-                      <w:rFonts w:ascii="Calibri" w:eastAsia="Calibri" w:hAnsi="Calibri" w:cs="Calibri"/>
-                      <w:color w:val="000000"/>
-                      <w:sz w:val="14"/>
-                      <w:szCs w:val="14"/>
-                    </w:rPr>
-                    <w:t>Detalles adicionales si es necesario</w:t>
-                  </w:r>
-                </w:p>
-              </w:tc>
-            </w:tr>
-          </w:tbl>
-          <w:p>
-            <w:pPr>
-              <w:pBdr>
-                <w:top w:val="nil"/>
-                <w:left w:val="nil"/>
-                <w:bottom w:val="nil"/>
-                <w:right w:val="nil"/>
-                <w:between w:val="nil"/>
-              </w:pBdr>
-              <w:spacing w:line="276" w:lineRule="auto"/>
-              <w:ind w:left="360" w:hanging="360"/>
-              <w:jc w:val="both"/>
-              <w:rPr>
-                <w:color w:val="000000"/>
-              </w:rPr>
-            </w:pPr>
-          </w:p>
-          <w:p>
-            <w:pPr>
-              <w:pBdr>
-                <w:top w:val="nil"/>
-                <w:left w:val="nil"/>
-                <w:bottom w:val="nil"/>
-                <w:right w:val="nil"/>
-                <w:between w:val="nil"/>
-              </w:pBdr>
-              <w:spacing w:after="200" w:line="276" w:lineRule="auto"/>
-              <w:ind w:left="360" w:hanging="360"/>
-              <w:jc w:val="both"/>
-              <w:rPr>
-                <w:color w:val="000000"/>
-              </w:rPr>
-            </w:pPr>
-          </w:p>
-        </w:tc>
-      </w:tr>
-    </w:tbl>
-    <w:p>
-      <w:pPr>
-        <w:pBdr>
-          <w:top w:val="nil"/>
-          <w:left w:val="nil"/>
-          <w:bottom w:val="nil"/>
-          <w:right w:val="nil"/>
-          <w:between w:val="nil"/>
-        </w:pBdr>
-        <w:spacing w:after="0"/>
-        <w:ind w:left="360" w:hanging="360"/>
-        <w:jc w:val="both"/>
-        <w:rPr>
-          <w:color w:val="000000"/>
-        </w:rPr>
-      </w:pPr>
-    </w:p>
-    <w:p>
-      <w:pPr>
-        <w:pBdr>
-          <w:top w:val="nil"/>
-          <w:left w:val="nil"/>
-          <w:bottom w:val="nil"/>
-          <w:right w:val="nil"/>
-          <w:between w:val="nil"/>
-        </w:pBdr>
-        <w:ind w:left="360" w:hanging="360"/>
-        <w:jc w:val="both"/>
-        <w:rPr>
-          <w:color w:val="000000"/>
-        </w:rPr>
-      </w:pPr>
-    </w:p>
-    <w:p>
-      <w:pPr>
-        <w:pStyle w:val="Ttulo1"/>
-        <w:jc w:val="both"/>
-      </w:pPr>
-      <w:r>
-        <w:t>Etapa 6: Seguridad, Respaldo y Recuperación de Datos</w:t>
-      </w:r>
-    </w:p>
-    <w:p>
-      <w:pPr>
-        <w:pBdr>
-          <w:top w:val="nil"/>
-          <w:left w:val="nil"/>
-          <w:bottom w:val="nil"/>
-          <w:right w:val="nil"/>
-          <w:between w:val="nil"/>
-        </w:pBdr>
-        <w:spacing w:after="0"/>
-        <w:ind w:left="360" w:hanging="360"/>
-        <w:jc w:val="both"/>
-        <w:rPr>
-          <w:color w:val="000000"/>
-        </w:rPr>
-      </w:pPr>
-      <w:r>
-        <w:rPr>
-          <w:rFonts w:ascii="Cambria" w:eastAsia="Cambria" w:hAnsi="Cambria" w:cs="Cambria"/>
-          <w:color w:val="000000"/>
-        </w:rPr>
-        <w:t>En esta etapa se definen, implementan y documentan las medidas que garanticen la integridad, disponibilidad y confidencialidad de la información gestionada por el sistema. Se deben aplicar controles de seguridad como políticas de acceso, gestión de usuarios y cifrado de datos. Asimismo, se establecen y prueban las políticas de respaldo periódico de la base de datos y de los archivos críticos del sistema, definiendo su frecuencia, responsables y herramientas utilizadas. Finalmente, se deben diseñar y ejecutar mecanismos de recuperación que permitan restaurar la información en caso de fallos, incidentes de seguridad o pérdida de datos, midiendo los tiempos de recuperación (RTO) y los puntos de restauración alcanzados (RPO).</w:t>
-      </w:r>
-    </w:p>
-    <w:p>
-      <w:pPr>
-        <w:pBdr>
-          <w:top w:val="nil"/>
-          <w:left w:val="nil"/>
-          <w:bottom w:val="nil"/>
-          <w:right w:val="nil"/>
-          <w:between w:val="nil"/>
-        </w:pBdr>
-        <w:spacing w:after="0"/>
-        <w:ind w:left="360" w:hanging="360"/>
-        <w:jc w:val="both"/>
-        <w:rPr>
-          <w:color w:val="000000"/>
-        </w:rPr>
-      </w:pPr>
-    </w:p>
-    <w:p>
-      <w:pPr>
-        <w:pBdr>
-          <w:top w:val="nil"/>
-          <w:left w:val="nil"/>
-          <w:bottom w:val="nil"/>
-          <w:right w:val="nil"/>
-          <w:between w:val="nil"/>
-        </w:pBdr>
-        <w:spacing w:after="0"/>
-        <w:ind w:left="360" w:hanging="360"/>
-        <w:jc w:val="both"/>
-        <w:rPr>
-          <w:color w:val="000000"/>
-        </w:rPr>
-      </w:pPr>
-      <w:r>
-        <w:rPr>
-          <w:rFonts w:ascii="Cambria" w:eastAsia="Cambria" w:hAnsi="Cambria" w:cs="Cambria"/>
-          <w:color w:val="000000"/>
-        </w:rPr>
-        <w:t>6.2 Plan de respaldo: frecuencia, herramientas utilizadas, validación de integridad.</w:t>
-      </w:r>
-    </w:p>
-    <w:p>
-      <w:pPr>
-        <w:pBdr>
-          <w:top w:val="nil"/>
-          <w:left w:val="nil"/>
-          <w:bottom w:val="nil"/>
-          <w:right w:val="nil"/>
-          <w:between w:val="nil"/>
-        </w:pBdr>
-        <w:spacing w:after="0"/>
-        <w:ind w:left="360" w:hanging="360"/>
-        <w:jc w:val="both"/>
-        <w:rPr>
-          <w:color w:val="000000"/>
-        </w:rPr>
-      </w:pPr>
-      <w:r>
-        <w:rPr>
-          <w:rFonts w:ascii="Cambria" w:eastAsia="Cambria" w:hAnsi="Cambria" w:cs="Cambria"/>
-          <w:color w:val="000000"/>
-        </w:rPr>
-        <w:t>6.3 Plan de recuperación: pasos para restaurar, responsables, tiempos medidos.</w:t>
-      </w:r>
-    </w:p>
-    <w:p>
-      <w:pPr>
-        <w:pBdr>
-          <w:top w:val="nil"/>
-          <w:left w:val="nil"/>
-          <w:bottom w:val="nil"/>
-          <w:right w:val="nil"/>
-          <w:between w:val="nil"/>
-        </w:pBdr>
-        <w:spacing w:after="0"/>
-        <w:ind w:left="360" w:hanging="360"/>
-        <w:jc w:val="both"/>
-        <w:rPr>
-          <w:color w:val="000000"/>
-        </w:rPr>
-      </w:pPr>
-      <w:r>
-        <w:rPr>
-          <w:rFonts w:ascii="Cambria" w:eastAsia="Cambria" w:hAnsi="Cambria" w:cs="Cambria"/>
-          <w:color w:val="000000"/>
-        </w:rPr>
-        <w:t xml:space="preserve">6.4 Evidencia de simulacros de </w:t>
-      </w:r>
-      <w:proofErr w:type="spellStart"/>
-      <w:r>
-        <w:rPr>
-          <w:rFonts w:ascii="Cambria" w:eastAsia="Cambria" w:hAnsi="Cambria" w:cs="Cambria"/>
-          <w:color w:val="000000"/>
-        </w:rPr>
-        <w:t>restore</w:t>
-      </w:r>
-      <w:proofErr w:type="spellEnd"/>
-      <w:r>
-        <w:rPr>
-          <w:rFonts w:ascii="Cambria" w:eastAsia="Cambria" w:hAnsi="Cambria" w:cs="Cambria"/>
-          <w:color w:val="000000"/>
-        </w:rPr>
-        <w:t>.</w:t>
-      </w:r>
-    </w:p>
-    <w:p>
-      <w:pPr>
-        <w:pBdr>
-          <w:top w:val="nil"/>
-          <w:left w:val="nil"/>
-          <w:bottom w:val="nil"/>
-          <w:right w:val="nil"/>
-          <w:between w:val="nil"/>
-        </w:pBdr>
-        <w:ind w:left="360" w:hanging="360"/>
-        <w:jc w:val="both"/>
-        <w:rPr>
-          <w:rFonts w:ascii="Calibri" w:eastAsia="Calibri" w:hAnsi="Calibri" w:cs="Calibri"/>
-          <w:b/>
+        <w:pStyle w:val="Ttulo3"/>
+        <w:rPr>
           <w:color w:val="366091"/>
-          <w:sz w:val="28"/>
-          <w:szCs w:val="28"/>
-        </w:rPr>
-      </w:pPr>
-    </w:p>
-    <w:p>
-      <w:pPr>
-        <w:pStyle w:val="Ttulo3"/>
+        </w:rPr>
+      </w:pPr>
+      <w:r>
         <w:rPr>
           <w:color w:val="366091"/>
         </w:rPr>
-      </w:pPr>
-      <w:r>
-        <w:rPr>
-          <w:color w:val="366091"/>
-        </w:rPr>
-        <w:lastRenderedPageBreak/>
         <w:t>Conclusiones y Lecciones Aprendidas</w:t>
       </w:r>
     </w:p>
@@ -7977,19 +5573,12 @@
           <w:rFonts w:ascii="Cambria" w:eastAsia="Cambria" w:hAnsi="Cambria" w:cs="Cambria"/>
           <w:color w:val="000000"/>
         </w:rPr>
-        <w:t>Próximos pasos de mejora</w:t>
-      </w:r>
-      <w:r>
-        <w:rPr>
-          <w:rFonts w:ascii="Cambria" w:eastAsia="Cambria" w:hAnsi="Cambria" w:cs="Cambria"/>
-          <w:color w:val="000000"/>
-        </w:rPr>
-        <w:t>.</w:t>
+        <w:t>Próximos pasos de mejora.</w:t>
       </w:r>
     </w:p>
     <w:p/>
     <w:sectPr>
-      <w:headerReference w:type="default" r:id="rId9"/>
+      <w:headerReference w:type="default" r:id="rId8"/>
       <w:pgSz w:w="12240" w:h="15840"/>
       <w:pgMar w:top="1417" w:right="1701" w:bottom="1417" w:left="1701" w:header="708" w:footer="708" w:gutter="0"/>
       <w:cols w:space="708"/>
@@ -8120,24 +5709,8 @@
         <w:rFonts w:ascii="Cambria" w:eastAsia="Cambria" w:hAnsi="Cambria" w:cs="Cambria"/>
         <w:color w:val="000000"/>
       </w:rPr>
-      <w:t xml:space="preserve"> </w:t>
+      <w:t xml:space="preserve"> Hadfeg</w:t>
     </w:r>
-    <w:proofErr w:type="spellStart"/>
-    <w:r>
-      <w:rPr>
-        <w:rFonts w:ascii="Cambria" w:eastAsia="Cambria" w:hAnsi="Cambria" w:cs="Cambria"/>
-        <w:color w:val="000000"/>
-      </w:rPr>
-      <w:t>Hadfe</w:t>
-    </w:r>
-    <w:r>
-      <w:rPr>
-        <w:rFonts w:ascii="Cambria" w:eastAsia="Cambria" w:hAnsi="Cambria" w:cs="Cambria"/>
-        <w:color w:val="000000"/>
-      </w:rPr>
-      <w:t>g</w:t>
-    </w:r>
-    <w:proofErr w:type="spellEnd"/>
   </w:p>
   <w:p>
     <w:pPr>

</xml_diff>